<commit_message>
Pushing the challenge folders
</commit_message>
<xml_diff>
--- a/Notes.docx
+++ b/Notes.docx
@@ -2,6 +2,3748 @@
 <file path=word/document.xml><?xml version="1.0" encoding="utf-8"?>
 <w:document xmlns:wpc="http://schemas.microsoft.com/office/word/2010/wordprocessingCanvas" xmlns:cx="http://schemas.microsoft.com/office/drawing/2014/chartex" xmlns:cx1="http://schemas.microsoft.com/office/drawing/2015/9/8/chartex" xmlns:cx2="http://schemas.microsoft.com/office/drawing/2015/10/21/chartex" xmlns:cx3="http://schemas.microsoft.com/office/drawing/2016/5/9/chartex" xmlns:cx4="http://schemas.microsoft.com/office/drawing/2016/5/10/chartex" xmlns:cx5="http://schemas.microsoft.com/office/drawing/2016/5/11/chartex" xmlns:cx6="http://schemas.microsoft.com/office/drawing/2016/5/12/chartex" xmlns:cx7="http://schemas.microsoft.com/office/drawing/2016/5/13/chartex" xmlns:cx8="http://schemas.microsoft.com/office/drawing/2016/5/14/chartex" xmlns:mc="http://schemas.openxmlformats.org/markup-compatibility/2006" xmlns:aink="http://schemas.microsoft.com/office/drawing/2016/ink" xmlns:am3d="http://schemas.microsoft.com/office/drawing/2017/model3d" xmlns:o="urn:schemas-microsoft-com:office:office" xmlns:r="http://schemas.openxmlformats.org/officeDocument/2006/relationships" xmlns:m="http://schemas.openxmlformats.org/officeDocument/2006/math" xmlns:v="urn:schemas-microsoft-com:vml" xmlns:wp14="http://schemas.microsoft.com/office/word/2010/wordprocessingDrawing" xmlns:wp="http://schemas.openxmlformats.org/drawingml/2006/wordprocessingDrawing" xmlns:w10="urn:schemas-microsoft-com:office:word" xmlns:w="http://schemas.openxmlformats.org/wordprocessingml/2006/main" xmlns:w14="http://schemas.microsoft.com/office/word/2010/wordml" xmlns:w15="http://schemas.microsoft.com/office/word/2012/wordml" xmlns:w16cex="http://schemas.microsoft.com/office/word/2018/wordml/cex" xmlns:w16cid="http://schemas.microsoft.com/office/word/2016/wordml/cid" xmlns:w16="http://schemas.microsoft.com/office/word/2018/wordml" xmlns:w16sdtdh="http://schemas.microsoft.com/office/word/2020/wordml/sdtdatahash" xmlns:w16se="http://schemas.microsoft.com/office/word/2015/wordml/symex" xmlns:wpg="http://schemas.microsoft.com/office/word/2010/wordprocessingGroup" xmlns:wpi="http://schemas.microsoft.com/office/word/2010/wordprocessingInk" xmlns:wne="http://schemas.microsoft.com/office/word/2006/wordml" xmlns:wps="http://schemas.microsoft.com/office/word/2010/wordprocessingShape" mc:Ignorable="w14 w15 w16se w16cid w16 w16cex w16sdtdh wp14">
   <w:body>
+    <w:p>
+      <w:r>
+        <w:t>Basic Project Plan</w:t>
+      </w:r>
+    </w:p>
+    <w:p>
+      <w:pPr>
+        <w:spacing w:before="150" w:after="375" w:line="240" w:lineRule="auto"/>
+        <w:rPr>
+          <w:rFonts w:ascii="Roboto" w:eastAsia="Times New Roman" w:hAnsi="Roboto" w:cs="Times New Roman"/>
+          <w:color w:val="2B2B2B"/>
+          <w:sz w:val="30"/>
+          <w:szCs w:val="30"/>
+        </w:rPr>
+      </w:pPr>
+      <w:r>
+        <w:rPr>
+          <w:rFonts w:ascii="Roboto" w:eastAsia="Times New Roman" w:hAnsi="Roboto" w:cs="Times New Roman"/>
+          <w:color w:val="2B2B2B"/>
+          <w:sz w:val="30"/>
+          <w:szCs w:val="30"/>
+        </w:rPr>
+        <w:t>Here's an outline of your project plan:</w:t>
+      </w:r>
+    </w:p>
+    <w:p>
+      <w:pPr>
+        <w:numPr>
+          <w:ilvl w:val="0"/>
+          <w:numId w:val="2"/>
+        </w:numPr>
+        <w:spacing w:before="100" w:beforeAutospacing="1" w:after="120" w:line="360" w:lineRule="atLeast"/>
+        <w:rPr>
+          <w:rFonts w:ascii="Roboto" w:eastAsia="Times New Roman" w:hAnsi="Roboto" w:cs="Times New Roman"/>
+          <w:color w:val="2B2B2B"/>
+          <w:sz w:val="30"/>
+          <w:szCs w:val="30"/>
+        </w:rPr>
+      </w:pPr>
+      <w:r>
+        <w:rPr>
+          <w:rFonts w:ascii="Roboto" w:eastAsia="Times New Roman" w:hAnsi="Roboto" w:cs="Times New Roman"/>
+          <w:b/>
+          <w:bCs/>
+          <w:color w:val="2B2B2B"/>
+          <w:sz w:val="30"/>
+          <w:szCs w:val="30"/>
+        </w:rPr>
+        <w:t>Task:</w:t>
+      </w:r>
+      <w:r>
+        <w:rPr>
+          <w:rFonts w:ascii="Roboto" w:eastAsia="Times New Roman" w:hAnsi="Roboto" w:cs="Times New Roman"/>
+          <w:color w:val="2B2B2B"/>
+          <w:sz w:val="30"/>
+          <w:szCs w:val="30"/>
+        </w:rPr>
+        <w:t> Collect and analyze weather data across cities worldwide.</w:t>
+      </w:r>
+    </w:p>
+    <w:p>
+      <w:pPr>
+        <w:numPr>
+          <w:ilvl w:val="0"/>
+          <w:numId w:val="2"/>
+        </w:numPr>
+        <w:spacing w:before="100" w:beforeAutospacing="1" w:after="120" w:line="360" w:lineRule="atLeast"/>
+        <w:rPr>
+          <w:rFonts w:ascii="Roboto" w:eastAsia="Times New Roman" w:hAnsi="Roboto" w:cs="Times New Roman"/>
+          <w:color w:val="2B2B2B"/>
+          <w:sz w:val="30"/>
+          <w:szCs w:val="30"/>
+        </w:rPr>
+      </w:pPr>
+      <w:r>
+        <w:rPr>
+          <w:rFonts w:ascii="Roboto" w:eastAsia="Times New Roman" w:hAnsi="Roboto" w:cs="Times New Roman"/>
+          <w:b/>
+          <w:bCs/>
+          <w:color w:val="2B2B2B"/>
+          <w:sz w:val="30"/>
+          <w:szCs w:val="30"/>
+        </w:rPr>
+        <w:t>Purpose:</w:t>
+      </w:r>
+      <w:r>
+        <w:rPr>
+          <w:rFonts w:ascii="Roboto" w:eastAsia="Times New Roman" w:hAnsi="Roboto" w:cs="Times New Roman"/>
+          <w:color w:val="2B2B2B"/>
+          <w:sz w:val="30"/>
+          <w:szCs w:val="30"/>
+        </w:rPr>
+        <w:t> </w:t>
+      </w:r>
+      <w:proofErr w:type="spellStart"/>
+      <w:r>
+        <w:rPr>
+          <w:rFonts w:ascii="Roboto" w:eastAsia="Times New Roman" w:hAnsi="Roboto" w:cs="Times New Roman"/>
+          <w:color w:val="2B2B2B"/>
+          <w:sz w:val="30"/>
+          <w:szCs w:val="30"/>
+        </w:rPr>
+        <w:t>PlanMyTrip</w:t>
+      </w:r>
+      <w:proofErr w:type="spellEnd"/>
+      <w:r>
+        <w:rPr>
+          <w:rFonts w:ascii="Roboto" w:eastAsia="Times New Roman" w:hAnsi="Roboto" w:cs="Times New Roman"/>
+          <w:color w:val="2B2B2B"/>
+          <w:sz w:val="30"/>
+          <w:szCs w:val="30"/>
+        </w:rPr>
+        <w:t xml:space="preserve"> will use the data to recommend ideal hotels based on clients' weather preferences.</w:t>
+      </w:r>
+    </w:p>
+    <w:p>
+      <w:pPr>
+        <w:numPr>
+          <w:ilvl w:val="0"/>
+          <w:numId w:val="2"/>
+        </w:numPr>
+        <w:spacing w:before="100" w:beforeAutospacing="1" w:after="100" w:afterAutospacing="1" w:line="360" w:lineRule="atLeast"/>
+        <w:rPr>
+          <w:rFonts w:ascii="Roboto" w:eastAsia="Times New Roman" w:hAnsi="Roboto" w:cs="Times New Roman"/>
+          <w:color w:val="2B2B2B"/>
+          <w:sz w:val="30"/>
+          <w:szCs w:val="30"/>
+        </w:rPr>
+      </w:pPr>
+      <w:r>
+        <w:rPr>
+          <w:rFonts w:ascii="Roboto" w:eastAsia="Times New Roman" w:hAnsi="Roboto" w:cs="Times New Roman"/>
+          <w:b/>
+          <w:bCs/>
+          <w:color w:val="2B2B2B"/>
+          <w:sz w:val="30"/>
+          <w:szCs w:val="30"/>
+        </w:rPr>
+        <w:t>Method:</w:t>
+      </w:r>
+      <w:r>
+        <w:rPr>
+          <w:rFonts w:ascii="Roboto" w:eastAsia="Times New Roman" w:hAnsi="Roboto" w:cs="Times New Roman"/>
+          <w:color w:val="2B2B2B"/>
+          <w:sz w:val="30"/>
+          <w:szCs w:val="30"/>
+        </w:rPr>
+        <w:t xml:space="preserve"> Create a Pandas </w:t>
+      </w:r>
+      <w:proofErr w:type="spellStart"/>
+      <w:r>
+        <w:rPr>
+          <w:rFonts w:ascii="Roboto" w:eastAsia="Times New Roman" w:hAnsi="Roboto" w:cs="Times New Roman"/>
+          <w:color w:val="2B2B2B"/>
+          <w:sz w:val="30"/>
+          <w:szCs w:val="30"/>
+        </w:rPr>
+        <w:t>DataFrame</w:t>
+      </w:r>
+      <w:proofErr w:type="spellEnd"/>
+      <w:r>
+        <w:rPr>
+          <w:rFonts w:ascii="Roboto" w:eastAsia="Times New Roman" w:hAnsi="Roboto" w:cs="Times New Roman"/>
+          <w:color w:val="2B2B2B"/>
+          <w:sz w:val="30"/>
+          <w:szCs w:val="30"/>
+        </w:rPr>
+        <w:t xml:space="preserve"> with 500 or more of the world's unique cities and their weather data in real time. This process will entail collecting, analyzing, and visualizing the data.</w:t>
+      </w:r>
+    </w:p>
+    <w:p>
+      <w:pPr>
+        <w:spacing w:before="375" w:after="375" w:line="240" w:lineRule="auto"/>
+        <w:rPr>
+          <w:rFonts w:ascii="Roboto" w:eastAsia="Times New Roman" w:hAnsi="Roboto" w:cs="Times New Roman"/>
+          <w:color w:val="2B2B2B"/>
+          <w:sz w:val="30"/>
+          <w:szCs w:val="30"/>
+        </w:rPr>
+      </w:pPr>
+      <w:r>
+        <w:rPr>
+          <w:rFonts w:ascii="Roboto" w:eastAsia="Times New Roman" w:hAnsi="Roboto" w:cs="Times New Roman"/>
+          <w:color w:val="2B2B2B"/>
+          <w:sz w:val="30"/>
+          <w:szCs w:val="30"/>
+        </w:rPr>
+        <w:t>Your analysis of the data will be split into three main parts, or stages.</w:t>
+      </w:r>
+    </w:p>
+    <w:p>
+      <w:pPr>
+        <w:numPr>
+          <w:ilvl w:val="0"/>
+          <w:numId w:val="3"/>
+        </w:numPr>
+        <w:spacing w:before="375" w:after="375" w:line="360" w:lineRule="atLeast"/>
+        <w:rPr>
+          <w:rFonts w:ascii="Roboto" w:eastAsia="Times New Roman" w:hAnsi="Roboto" w:cs="Times New Roman"/>
+          <w:color w:val="2B2B2B"/>
+          <w:sz w:val="30"/>
+          <w:szCs w:val="30"/>
+        </w:rPr>
+      </w:pPr>
+      <w:r>
+        <w:rPr>
+          <w:rFonts w:ascii="Roboto" w:eastAsia="Times New Roman" w:hAnsi="Roboto" w:cs="Times New Roman"/>
+          <w:b/>
+          <w:bCs/>
+          <w:color w:val="2B2B2B"/>
+          <w:sz w:val="30"/>
+          <w:szCs w:val="30"/>
+        </w:rPr>
+        <w:t>Collect the Data</w:t>
+      </w:r>
+    </w:p>
+    <w:p>
+      <w:pPr>
+        <w:numPr>
+          <w:ilvl w:val="1"/>
+          <w:numId w:val="3"/>
+        </w:numPr>
+        <w:spacing w:before="100" w:beforeAutospacing="1" w:after="120" w:line="360" w:lineRule="atLeast"/>
+        <w:rPr>
+          <w:rFonts w:ascii="Roboto" w:eastAsia="Times New Roman" w:hAnsi="Roboto" w:cs="Times New Roman"/>
+          <w:color w:val="2B2B2B"/>
+          <w:sz w:val="30"/>
+          <w:szCs w:val="30"/>
+        </w:rPr>
+      </w:pPr>
+      <w:r>
+        <w:rPr>
+          <w:rFonts w:ascii="Roboto" w:eastAsia="Times New Roman" w:hAnsi="Roboto" w:cs="Times New Roman"/>
+          <w:color w:val="2B2B2B"/>
+          <w:sz w:val="30"/>
+          <w:szCs w:val="30"/>
+        </w:rPr>
+        <w:t>Use the NumPy module to generate more than 1,500 random latitudes and longitudes.</w:t>
+      </w:r>
+    </w:p>
+    <w:p>
+      <w:pPr>
+        <w:spacing w:before="100" w:beforeAutospacing="1" w:after="120" w:line="360" w:lineRule="atLeast"/>
+        <w:ind w:left="2160"/>
+        <w:rPr>
+          <w:rFonts w:ascii="Roboto" w:eastAsia="Times New Roman" w:hAnsi="Roboto" w:cs="Times New Roman"/>
+          <w:color w:val="4472C4" w:themeColor="accent1"/>
+          <w:sz w:val="24"/>
+          <w:szCs w:val="24"/>
+        </w:rPr>
+      </w:pPr>
+      <w:r>
+        <w:rPr>
+          <w:rFonts w:ascii="Roboto" w:eastAsia="Times New Roman" w:hAnsi="Roboto" w:cs="Times New Roman"/>
+          <w:color w:val="4472C4" w:themeColor="accent1"/>
+          <w:sz w:val="24"/>
+          <w:szCs w:val="24"/>
+        </w:rPr>
+        <w:t xml:space="preserve"> lats = </w:t>
+      </w:r>
+      <w:proofErr w:type="spellStart"/>
+      <w:proofErr w:type="gramStart"/>
+      <w:r>
+        <w:rPr>
+          <w:rFonts w:ascii="Roboto" w:eastAsia="Times New Roman" w:hAnsi="Roboto" w:cs="Times New Roman"/>
+          <w:color w:val="4472C4" w:themeColor="accent1"/>
+          <w:sz w:val="24"/>
+          <w:szCs w:val="24"/>
+        </w:rPr>
+        <w:t>np.random</w:t>
+      </w:r>
+      <w:proofErr w:type="gramEnd"/>
+      <w:r>
+        <w:rPr>
+          <w:rFonts w:ascii="Roboto" w:eastAsia="Times New Roman" w:hAnsi="Roboto" w:cs="Times New Roman"/>
+          <w:color w:val="4472C4" w:themeColor="accent1"/>
+          <w:sz w:val="24"/>
+          <w:szCs w:val="24"/>
+        </w:rPr>
+        <w:t>.uniform</w:t>
+      </w:r>
+      <w:proofErr w:type="spellEnd"/>
+      <w:r>
+        <w:rPr>
+          <w:rFonts w:ascii="Roboto" w:eastAsia="Times New Roman" w:hAnsi="Roboto" w:cs="Times New Roman"/>
+          <w:color w:val="4472C4" w:themeColor="accent1"/>
+          <w:sz w:val="24"/>
+          <w:szCs w:val="24"/>
+        </w:rPr>
+        <w:t>(low=-90.000, high=90.000, size=1500)</w:t>
+      </w:r>
+    </w:p>
+    <w:p>
+      <w:pPr>
+        <w:spacing w:before="100" w:beforeAutospacing="1" w:after="120" w:line="360" w:lineRule="atLeast"/>
+        <w:ind w:left="2160"/>
+        <w:rPr>
+          <w:rFonts w:ascii="Roboto" w:eastAsia="Times New Roman" w:hAnsi="Roboto" w:cs="Times New Roman"/>
+          <w:color w:val="4472C4" w:themeColor="accent1"/>
+          <w:sz w:val="24"/>
+          <w:szCs w:val="24"/>
+        </w:rPr>
+      </w:pPr>
+      <w:proofErr w:type="spellStart"/>
+      <w:r>
+        <w:rPr>
+          <w:rFonts w:ascii="Roboto" w:eastAsia="Times New Roman" w:hAnsi="Roboto" w:cs="Times New Roman"/>
+          <w:color w:val="4472C4" w:themeColor="accent1"/>
+          <w:sz w:val="24"/>
+          <w:szCs w:val="24"/>
+        </w:rPr>
+        <w:t>lngs</w:t>
+      </w:r>
+      <w:proofErr w:type="spellEnd"/>
+      <w:r>
+        <w:rPr>
+          <w:rFonts w:ascii="Roboto" w:eastAsia="Times New Roman" w:hAnsi="Roboto" w:cs="Times New Roman"/>
+          <w:color w:val="4472C4" w:themeColor="accent1"/>
+          <w:sz w:val="24"/>
+          <w:szCs w:val="24"/>
+        </w:rPr>
+        <w:t xml:space="preserve"> = </w:t>
+      </w:r>
+      <w:proofErr w:type="spellStart"/>
+      <w:proofErr w:type="gramStart"/>
+      <w:r>
+        <w:rPr>
+          <w:rFonts w:ascii="Roboto" w:eastAsia="Times New Roman" w:hAnsi="Roboto" w:cs="Times New Roman"/>
+          <w:color w:val="4472C4" w:themeColor="accent1"/>
+          <w:sz w:val="24"/>
+          <w:szCs w:val="24"/>
+        </w:rPr>
+        <w:t>np.random</w:t>
+      </w:r>
+      <w:proofErr w:type="gramEnd"/>
+      <w:r>
+        <w:rPr>
+          <w:rFonts w:ascii="Roboto" w:eastAsia="Times New Roman" w:hAnsi="Roboto" w:cs="Times New Roman"/>
+          <w:color w:val="4472C4" w:themeColor="accent1"/>
+          <w:sz w:val="24"/>
+          <w:szCs w:val="24"/>
+        </w:rPr>
+        <w:t>.uniform</w:t>
+      </w:r>
+      <w:proofErr w:type="spellEnd"/>
+      <w:r>
+        <w:rPr>
+          <w:rFonts w:ascii="Roboto" w:eastAsia="Times New Roman" w:hAnsi="Roboto" w:cs="Times New Roman"/>
+          <w:color w:val="4472C4" w:themeColor="accent1"/>
+          <w:sz w:val="24"/>
+          <w:szCs w:val="24"/>
+        </w:rPr>
+        <w:t>(low=-180.000, high=180.000, size=1500)</w:t>
+      </w:r>
+    </w:p>
+    <w:p>
+      <w:pPr>
+        <w:spacing w:before="100" w:beforeAutospacing="1" w:after="120" w:line="360" w:lineRule="atLeast"/>
+        <w:ind w:left="2160"/>
+        <w:rPr>
+          <w:rFonts w:ascii="Roboto" w:eastAsia="Times New Roman" w:hAnsi="Roboto" w:cs="Times New Roman"/>
+          <w:color w:val="4472C4" w:themeColor="accent1"/>
+          <w:sz w:val="24"/>
+          <w:szCs w:val="24"/>
+        </w:rPr>
+      </w:pPr>
+      <w:proofErr w:type="spellStart"/>
+      <w:r>
+        <w:rPr>
+          <w:rFonts w:ascii="Roboto" w:eastAsia="Times New Roman" w:hAnsi="Roboto" w:cs="Times New Roman"/>
+          <w:color w:val="4472C4" w:themeColor="accent1"/>
+          <w:sz w:val="24"/>
+          <w:szCs w:val="24"/>
+        </w:rPr>
+        <w:t>lat_lngs</w:t>
+      </w:r>
+      <w:proofErr w:type="spellEnd"/>
+      <w:r>
+        <w:rPr>
+          <w:rFonts w:ascii="Roboto" w:eastAsia="Times New Roman" w:hAnsi="Roboto" w:cs="Times New Roman"/>
+          <w:color w:val="4472C4" w:themeColor="accent1"/>
+          <w:sz w:val="24"/>
+          <w:szCs w:val="24"/>
+        </w:rPr>
+        <w:t xml:space="preserve"> = </w:t>
+      </w:r>
+      <w:proofErr w:type="gramStart"/>
+      <w:r>
+        <w:rPr>
+          <w:rFonts w:ascii="Roboto" w:eastAsia="Times New Roman" w:hAnsi="Roboto" w:cs="Times New Roman"/>
+          <w:color w:val="4472C4" w:themeColor="accent1"/>
+          <w:sz w:val="24"/>
+          <w:szCs w:val="24"/>
+        </w:rPr>
+        <w:t>zip(</w:t>
+      </w:r>
+      <w:proofErr w:type="gramEnd"/>
+      <w:r>
+        <w:rPr>
+          <w:rFonts w:ascii="Roboto" w:eastAsia="Times New Roman" w:hAnsi="Roboto" w:cs="Times New Roman"/>
+          <w:color w:val="4472C4" w:themeColor="accent1"/>
+          <w:sz w:val="24"/>
+          <w:szCs w:val="24"/>
+        </w:rPr>
+        <w:t xml:space="preserve">lats, </w:t>
+      </w:r>
+      <w:proofErr w:type="spellStart"/>
+      <w:r>
+        <w:rPr>
+          <w:rFonts w:ascii="Roboto" w:eastAsia="Times New Roman" w:hAnsi="Roboto" w:cs="Times New Roman"/>
+          <w:color w:val="4472C4" w:themeColor="accent1"/>
+          <w:sz w:val="24"/>
+          <w:szCs w:val="24"/>
+        </w:rPr>
+        <w:t>lngs</w:t>
+      </w:r>
+      <w:proofErr w:type="spellEnd"/>
+      <w:r>
+        <w:rPr>
+          <w:rFonts w:ascii="Roboto" w:eastAsia="Times New Roman" w:hAnsi="Roboto" w:cs="Times New Roman"/>
+          <w:color w:val="4472C4" w:themeColor="accent1"/>
+          <w:sz w:val="24"/>
+          <w:szCs w:val="24"/>
+        </w:rPr>
+        <w:t>)</w:t>
+      </w:r>
+    </w:p>
+    <w:p>
+      <w:pPr>
+        <w:spacing w:before="100" w:beforeAutospacing="1" w:after="120" w:line="360" w:lineRule="atLeast"/>
+        <w:ind w:left="2160"/>
+        <w:rPr>
+          <w:rFonts w:ascii="Roboto" w:eastAsia="Times New Roman" w:hAnsi="Roboto" w:cs="Times New Roman"/>
+          <w:color w:val="4472C4" w:themeColor="accent1"/>
+          <w:sz w:val="24"/>
+          <w:szCs w:val="24"/>
+        </w:rPr>
+      </w:pPr>
+      <w:r>
+        <w:rPr>
+          <w:rFonts w:ascii="Roboto" w:eastAsia="Times New Roman" w:hAnsi="Roboto" w:cs="Times New Roman"/>
+          <w:color w:val="4472C4" w:themeColor="accent1"/>
+          <w:sz w:val="24"/>
+          <w:szCs w:val="24"/>
+        </w:rPr>
+        <w:t>coordinates = list(</w:t>
+      </w:r>
+      <w:proofErr w:type="spellStart"/>
+      <w:r>
+        <w:rPr>
+          <w:rFonts w:ascii="Roboto" w:eastAsia="Times New Roman" w:hAnsi="Roboto" w:cs="Times New Roman"/>
+          <w:color w:val="4472C4" w:themeColor="accent1"/>
+          <w:sz w:val="24"/>
+          <w:szCs w:val="24"/>
+        </w:rPr>
+        <w:t>lat_lngs</w:t>
+      </w:r>
+      <w:proofErr w:type="spellEnd"/>
+      <w:r>
+        <w:rPr>
+          <w:rFonts w:ascii="Roboto" w:eastAsia="Times New Roman" w:hAnsi="Roboto" w:cs="Times New Roman"/>
+          <w:color w:val="4472C4" w:themeColor="accent1"/>
+          <w:sz w:val="24"/>
+          <w:szCs w:val="24"/>
+        </w:rPr>
+        <w:t>)</w:t>
+      </w:r>
+      <w:r>
+        <w:rPr>
+          <w:rFonts w:ascii="Roboto" w:eastAsia="Times New Roman" w:hAnsi="Roboto" w:cs="Times New Roman"/>
+          <w:color w:val="4472C4" w:themeColor="accent1"/>
+          <w:sz w:val="24"/>
+          <w:szCs w:val="24"/>
+        </w:rPr>
+        <w:tab/>
+      </w:r>
+    </w:p>
+    <w:p>
+      <w:pPr>
+        <w:numPr>
+          <w:ilvl w:val="1"/>
+          <w:numId w:val="3"/>
+        </w:numPr>
+        <w:spacing w:before="100" w:beforeAutospacing="1" w:after="120" w:line="360" w:lineRule="atLeast"/>
+        <w:rPr>
+          <w:rFonts w:ascii="Roboto" w:eastAsia="Times New Roman" w:hAnsi="Roboto" w:cs="Times New Roman"/>
+          <w:color w:val="2B2B2B"/>
+          <w:sz w:val="30"/>
+          <w:szCs w:val="30"/>
+        </w:rPr>
+      </w:pPr>
+      <w:r>
+        <w:rPr>
+          <w:rFonts w:ascii="Roboto" w:eastAsia="Times New Roman" w:hAnsi="Roboto" w:cs="Times New Roman"/>
+          <w:color w:val="2B2B2B"/>
+          <w:sz w:val="30"/>
+          <w:szCs w:val="30"/>
+        </w:rPr>
+        <w:t xml:space="preserve">Use the </w:t>
+      </w:r>
+      <w:proofErr w:type="spellStart"/>
+      <w:r>
+        <w:rPr>
+          <w:rFonts w:ascii="Roboto" w:eastAsia="Times New Roman" w:hAnsi="Roboto" w:cs="Times New Roman"/>
+          <w:color w:val="2B2B2B"/>
+          <w:sz w:val="30"/>
+          <w:szCs w:val="30"/>
+        </w:rPr>
+        <w:t>citipy</w:t>
+      </w:r>
+      <w:proofErr w:type="spellEnd"/>
+      <w:r>
+        <w:rPr>
+          <w:rFonts w:ascii="Roboto" w:eastAsia="Times New Roman" w:hAnsi="Roboto" w:cs="Times New Roman"/>
+          <w:color w:val="2B2B2B"/>
+          <w:sz w:val="30"/>
+          <w:szCs w:val="30"/>
+        </w:rPr>
+        <w:t xml:space="preserve"> module to list the nearest city to the latitudes and longitudes.</w:t>
+      </w:r>
+    </w:p>
+    <w:p>
+      <w:pPr>
+        <w:spacing w:after="120" w:line="240" w:lineRule="auto"/>
+        <w:ind w:left="2160"/>
+        <w:rPr>
+          <w:rFonts w:ascii="Roboto" w:eastAsia="Times New Roman" w:hAnsi="Roboto" w:cs="Times New Roman"/>
+          <w:color w:val="4472C4" w:themeColor="accent1"/>
+          <w:sz w:val="24"/>
+          <w:szCs w:val="24"/>
+        </w:rPr>
+      </w:pPr>
+      <w:r>
+        <w:rPr>
+          <w:rFonts w:ascii="Roboto" w:eastAsia="Times New Roman" w:hAnsi="Roboto" w:cs="Times New Roman"/>
+          <w:color w:val="4472C4" w:themeColor="accent1"/>
+          <w:sz w:val="24"/>
+          <w:szCs w:val="24"/>
+        </w:rPr>
+        <w:t xml:space="preserve">from </w:t>
+      </w:r>
+      <w:proofErr w:type="spellStart"/>
+      <w:r>
+        <w:rPr>
+          <w:rFonts w:ascii="Roboto" w:eastAsia="Times New Roman" w:hAnsi="Roboto" w:cs="Times New Roman"/>
+          <w:color w:val="4472C4" w:themeColor="accent1"/>
+          <w:sz w:val="24"/>
+          <w:szCs w:val="24"/>
+        </w:rPr>
+        <w:t>citipy</w:t>
+      </w:r>
+      <w:proofErr w:type="spellEnd"/>
+      <w:r>
+        <w:rPr>
+          <w:rFonts w:ascii="Roboto" w:eastAsia="Times New Roman" w:hAnsi="Roboto" w:cs="Times New Roman"/>
+          <w:color w:val="4472C4" w:themeColor="accent1"/>
+          <w:sz w:val="24"/>
+          <w:szCs w:val="24"/>
+        </w:rPr>
+        <w:t xml:space="preserve"> import </w:t>
+      </w:r>
+      <w:proofErr w:type="spellStart"/>
+      <w:r>
+        <w:rPr>
+          <w:rFonts w:ascii="Roboto" w:eastAsia="Times New Roman" w:hAnsi="Roboto" w:cs="Times New Roman"/>
+          <w:color w:val="4472C4" w:themeColor="accent1"/>
+          <w:sz w:val="24"/>
+          <w:szCs w:val="24"/>
+        </w:rPr>
+        <w:t>citipy</w:t>
+      </w:r>
+      <w:proofErr w:type="spellEnd"/>
+    </w:p>
+    <w:p>
+      <w:pPr>
+        <w:spacing w:after="120" w:line="240" w:lineRule="auto"/>
+        <w:ind w:left="2160"/>
+        <w:rPr>
+          <w:rFonts w:ascii="Roboto" w:eastAsia="Times New Roman" w:hAnsi="Roboto" w:cs="Times New Roman"/>
+          <w:color w:val="4472C4" w:themeColor="accent1"/>
+          <w:sz w:val="24"/>
+          <w:szCs w:val="24"/>
+        </w:rPr>
+      </w:pPr>
+      <w:r>
+        <w:rPr>
+          <w:rFonts w:ascii="Roboto" w:eastAsia="Times New Roman" w:hAnsi="Roboto" w:cs="Times New Roman"/>
+          <w:color w:val="4472C4" w:themeColor="accent1"/>
+          <w:sz w:val="24"/>
+          <w:szCs w:val="24"/>
+        </w:rPr>
+        <w:t># Create a list for holding the cities.</w:t>
+      </w:r>
+    </w:p>
+    <w:p>
+      <w:pPr>
+        <w:spacing w:after="120" w:line="240" w:lineRule="auto"/>
+        <w:ind w:left="2160"/>
+        <w:rPr>
+          <w:rFonts w:ascii="Roboto" w:eastAsia="Times New Roman" w:hAnsi="Roboto" w:cs="Times New Roman"/>
+          <w:color w:val="4472C4" w:themeColor="accent1"/>
+          <w:sz w:val="24"/>
+          <w:szCs w:val="24"/>
+        </w:rPr>
+      </w:pPr>
+      <w:r>
+        <w:rPr>
+          <w:rFonts w:ascii="Roboto" w:eastAsia="Times New Roman" w:hAnsi="Roboto" w:cs="Times New Roman"/>
+          <w:color w:val="4472C4" w:themeColor="accent1"/>
+          <w:sz w:val="24"/>
+          <w:szCs w:val="24"/>
+        </w:rPr>
+        <w:t>cities = []</w:t>
+      </w:r>
+    </w:p>
+    <w:p>
+      <w:pPr>
+        <w:spacing w:after="120" w:line="240" w:lineRule="auto"/>
+        <w:ind w:left="2160"/>
+        <w:rPr>
+          <w:rFonts w:ascii="Roboto" w:eastAsia="Times New Roman" w:hAnsi="Roboto" w:cs="Times New Roman"/>
+          <w:color w:val="4472C4" w:themeColor="accent1"/>
+          <w:sz w:val="24"/>
+          <w:szCs w:val="24"/>
+        </w:rPr>
+      </w:pPr>
+      <w:r>
+        <w:rPr>
+          <w:rFonts w:ascii="Roboto" w:eastAsia="Times New Roman" w:hAnsi="Roboto" w:cs="Times New Roman"/>
+          <w:color w:val="4472C4" w:themeColor="accent1"/>
+          <w:sz w:val="24"/>
+          <w:szCs w:val="24"/>
+        </w:rPr>
+        <w:t># Identify the nearest city for each latitude and longitude combination.</w:t>
+      </w:r>
+    </w:p>
+    <w:p>
+      <w:pPr>
+        <w:spacing w:after="120" w:line="240" w:lineRule="auto"/>
+        <w:ind w:left="2160"/>
+        <w:rPr>
+          <w:rFonts w:ascii="Roboto" w:eastAsia="Times New Roman" w:hAnsi="Roboto" w:cs="Times New Roman"/>
+          <w:color w:val="4472C4" w:themeColor="accent1"/>
+          <w:sz w:val="24"/>
+          <w:szCs w:val="24"/>
+        </w:rPr>
+      </w:pPr>
+      <w:r>
+        <w:rPr>
+          <w:rFonts w:ascii="Roboto" w:eastAsia="Times New Roman" w:hAnsi="Roboto" w:cs="Times New Roman"/>
+          <w:color w:val="4472C4" w:themeColor="accent1"/>
+          <w:sz w:val="24"/>
+          <w:szCs w:val="24"/>
+        </w:rPr>
+        <w:t>for coordinate in coordinates:</w:t>
+      </w:r>
+    </w:p>
+    <w:p>
+      <w:pPr>
+        <w:spacing w:after="120" w:line="240" w:lineRule="auto"/>
+        <w:ind w:left="2160"/>
+        <w:rPr>
+          <w:rFonts w:ascii="Roboto" w:eastAsia="Times New Roman" w:hAnsi="Roboto" w:cs="Times New Roman"/>
+          <w:color w:val="4472C4" w:themeColor="accent1"/>
+          <w:sz w:val="24"/>
+          <w:szCs w:val="24"/>
+        </w:rPr>
+      </w:pPr>
+      <w:r>
+        <w:rPr>
+          <w:rFonts w:ascii="Roboto" w:eastAsia="Times New Roman" w:hAnsi="Roboto" w:cs="Times New Roman"/>
+          <w:color w:val="4472C4" w:themeColor="accent1"/>
+          <w:sz w:val="24"/>
+          <w:szCs w:val="24"/>
+        </w:rPr>
+        <w:t xml:space="preserve">city = </w:t>
+      </w:r>
+      <w:proofErr w:type="spellStart"/>
+      <w:proofErr w:type="gramStart"/>
+      <w:r>
+        <w:rPr>
+          <w:rFonts w:ascii="Roboto" w:eastAsia="Times New Roman" w:hAnsi="Roboto" w:cs="Times New Roman"/>
+          <w:color w:val="4472C4" w:themeColor="accent1"/>
+          <w:sz w:val="24"/>
+          <w:szCs w:val="24"/>
+        </w:rPr>
+        <w:t>citipy.nearest</w:t>
+      </w:r>
+      <w:proofErr w:type="gramEnd"/>
+      <w:r>
+        <w:rPr>
+          <w:rFonts w:ascii="Roboto" w:eastAsia="Times New Roman" w:hAnsi="Roboto" w:cs="Times New Roman"/>
+          <w:color w:val="4472C4" w:themeColor="accent1"/>
+          <w:sz w:val="24"/>
+          <w:szCs w:val="24"/>
+        </w:rPr>
+        <w:t>_city</w:t>
+      </w:r>
+      <w:proofErr w:type="spellEnd"/>
+      <w:r>
+        <w:rPr>
+          <w:rFonts w:ascii="Roboto" w:eastAsia="Times New Roman" w:hAnsi="Roboto" w:cs="Times New Roman"/>
+          <w:color w:val="4472C4" w:themeColor="accent1"/>
+          <w:sz w:val="24"/>
+          <w:szCs w:val="24"/>
+        </w:rPr>
+        <w:t>(coordinate[0], coordinate[1]).</w:t>
+      </w:r>
+      <w:proofErr w:type="spellStart"/>
+      <w:r>
+        <w:rPr>
+          <w:rFonts w:ascii="Roboto" w:eastAsia="Times New Roman" w:hAnsi="Roboto" w:cs="Times New Roman"/>
+          <w:color w:val="4472C4" w:themeColor="accent1"/>
+          <w:sz w:val="24"/>
+          <w:szCs w:val="24"/>
+        </w:rPr>
+        <w:t>city_name</w:t>
+      </w:r>
+      <w:proofErr w:type="spellEnd"/>
+    </w:p>
+    <w:p>
+      <w:pPr>
+        <w:spacing w:after="120" w:line="240" w:lineRule="auto"/>
+        <w:ind w:left="2160"/>
+        <w:rPr>
+          <w:rFonts w:ascii="Roboto" w:eastAsia="Times New Roman" w:hAnsi="Roboto" w:cs="Times New Roman"/>
+          <w:color w:val="4472C4" w:themeColor="accent1"/>
+          <w:sz w:val="24"/>
+          <w:szCs w:val="24"/>
+        </w:rPr>
+      </w:pPr>
+    </w:p>
+    <w:p>
+      <w:pPr>
+        <w:spacing w:after="120" w:line="240" w:lineRule="auto"/>
+        <w:ind w:left="2160"/>
+        <w:rPr>
+          <w:rFonts w:ascii="Roboto" w:eastAsia="Times New Roman" w:hAnsi="Roboto" w:cs="Times New Roman"/>
+          <w:color w:val="4472C4" w:themeColor="accent1"/>
+          <w:sz w:val="24"/>
+          <w:szCs w:val="24"/>
+        </w:rPr>
+      </w:pPr>
+      <w:r>
+        <w:rPr>
+          <w:rFonts w:ascii="Roboto" w:eastAsia="Times New Roman" w:hAnsi="Roboto" w:cs="Times New Roman"/>
+          <w:color w:val="4472C4" w:themeColor="accent1"/>
+          <w:sz w:val="24"/>
+          <w:szCs w:val="24"/>
+        </w:rPr>
+        <w:t># If the city is unique, then we will add it to the cities list.</w:t>
+      </w:r>
+    </w:p>
+    <w:p>
+      <w:pPr>
+        <w:spacing w:after="120" w:line="240" w:lineRule="auto"/>
+        <w:ind w:left="2160"/>
+        <w:rPr>
+          <w:rFonts w:ascii="Roboto" w:eastAsia="Times New Roman" w:hAnsi="Roboto" w:cs="Times New Roman"/>
+          <w:color w:val="4472C4" w:themeColor="accent1"/>
+          <w:sz w:val="24"/>
+          <w:szCs w:val="24"/>
+        </w:rPr>
+      </w:pPr>
+      <w:r>
+        <w:rPr>
+          <w:rFonts w:ascii="Roboto" w:eastAsia="Times New Roman" w:hAnsi="Roboto" w:cs="Times New Roman"/>
+          <w:color w:val="4472C4" w:themeColor="accent1"/>
+          <w:sz w:val="24"/>
+          <w:szCs w:val="24"/>
+        </w:rPr>
+        <w:t>if city not in cities:</w:t>
+      </w:r>
+    </w:p>
+    <w:p>
+      <w:pPr>
+        <w:spacing w:after="120" w:line="240" w:lineRule="auto"/>
+        <w:ind w:left="2160"/>
+        <w:rPr>
+          <w:rFonts w:ascii="Roboto" w:eastAsia="Times New Roman" w:hAnsi="Roboto" w:cs="Times New Roman"/>
+          <w:color w:val="4472C4" w:themeColor="accent1"/>
+          <w:sz w:val="24"/>
+          <w:szCs w:val="24"/>
+        </w:rPr>
+      </w:pPr>
+      <w:proofErr w:type="spellStart"/>
+      <w:proofErr w:type="gramStart"/>
+      <w:r>
+        <w:rPr>
+          <w:rFonts w:ascii="Roboto" w:eastAsia="Times New Roman" w:hAnsi="Roboto" w:cs="Times New Roman"/>
+          <w:color w:val="4472C4" w:themeColor="accent1"/>
+          <w:sz w:val="24"/>
+          <w:szCs w:val="24"/>
+        </w:rPr>
+        <w:t>cities.append</w:t>
+      </w:r>
+      <w:proofErr w:type="spellEnd"/>
+      <w:proofErr w:type="gramEnd"/>
+      <w:r>
+        <w:rPr>
+          <w:rFonts w:ascii="Roboto" w:eastAsia="Times New Roman" w:hAnsi="Roboto" w:cs="Times New Roman"/>
+          <w:color w:val="4472C4" w:themeColor="accent1"/>
+          <w:sz w:val="24"/>
+          <w:szCs w:val="24"/>
+        </w:rPr>
+        <w:t>(city)</w:t>
+      </w:r>
+    </w:p>
+    <w:p>
+      <w:pPr>
+        <w:spacing w:after="120" w:line="240" w:lineRule="auto"/>
+        <w:ind w:left="2160"/>
+        <w:rPr>
+          <w:rFonts w:ascii="Roboto" w:eastAsia="Times New Roman" w:hAnsi="Roboto" w:cs="Times New Roman"/>
+          <w:color w:val="4472C4" w:themeColor="accent1"/>
+          <w:sz w:val="24"/>
+          <w:szCs w:val="24"/>
+        </w:rPr>
+      </w:pPr>
+      <w:r>
+        <w:rPr>
+          <w:rFonts w:ascii="Roboto" w:eastAsia="Times New Roman" w:hAnsi="Roboto" w:cs="Times New Roman"/>
+          <w:color w:val="4472C4" w:themeColor="accent1"/>
+          <w:sz w:val="24"/>
+          <w:szCs w:val="24"/>
+        </w:rPr>
+        <w:t># Print the city count to confirm sufficient count.</w:t>
+      </w:r>
+    </w:p>
+    <w:p>
+      <w:pPr>
+        <w:spacing w:after="120" w:line="240" w:lineRule="auto"/>
+        <w:ind w:left="2160"/>
+        <w:rPr>
+          <w:rFonts w:ascii="Roboto" w:eastAsia="Times New Roman" w:hAnsi="Roboto" w:cs="Times New Roman"/>
+          <w:color w:val="4472C4" w:themeColor="accent1"/>
+          <w:sz w:val="24"/>
+          <w:szCs w:val="24"/>
+        </w:rPr>
+      </w:pPr>
+      <w:proofErr w:type="spellStart"/>
+      <w:r>
+        <w:rPr>
+          <w:rFonts w:ascii="Roboto" w:eastAsia="Times New Roman" w:hAnsi="Roboto" w:cs="Times New Roman"/>
+          <w:color w:val="4472C4" w:themeColor="accent1"/>
+          <w:sz w:val="24"/>
+          <w:szCs w:val="24"/>
+        </w:rPr>
+        <w:t>len</w:t>
+      </w:r>
+      <w:proofErr w:type="spellEnd"/>
+      <w:r>
+        <w:rPr>
+          <w:rFonts w:ascii="Roboto" w:eastAsia="Times New Roman" w:hAnsi="Roboto" w:cs="Times New Roman"/>
+          <w:color w:val="4472C4" w:themeColor="accent1"/>
+          <w:sz w:val="24"/>
+          <w:szCs w:val="24"/>
+        </w:rPr>
+        <w:t>(cities)</w:t>
+      </w:r>
+    </w:p>
+    <w:p>
+      <w:pPr>
+        <w:numPr>
+          <w:ilvl w:val="1"/>
+          <w:numId w:val="3"/>
+        </w:numPr>
+        <w:spacing w:before="100" w:beforeAutospacing="1" w:after="120" w:line="360" w:lineRule="atLeast"/>
+        <w:rPr>
+          <w:rFonts w:ascii="Roboto" w:eastAsia="Times New Roman" w:hAnsi="Roboto" w:cs="Times New Roman"/>
+          <w:color w:val="2B2B2B"/>
+          <w:sz w:val="30"/>
+          <w:szCs w:val="30"/>
+        </w:rPr>
+      </w:pPr>
+      <w:r>
+        <w:rPr>
+          <w:rFonts w:ascii="Roboto" w:eastAsia="Times New Roman" w:hAnsi="Roboto" w:cs="Times New Roman"/>
+          <w:color w:val="2B2B2B"/>
+          <w:sz w:val="30"/>
+          <w:szCs w:val="30"/>
+        </w:rPr>
+        <w:t xml:space="preserve">Use the </w:t>
+      </w:r>
+      <w:proofErr w:type="spellStart"/>
+      <w:r>
+        <w:rPr>
+          <w:rFonts w:ascii="Roboto" w:eastAsia="Times New Roman" w:hAnsi="Roboto" w:cs="Times New Roman"/>
+          <w:color w:val="2B2B2B"/>
+          <w:sz w:val="30"/>
+          <w:szCs w:val="30"/>
+        </w:rPr>
+        <w:t>OpenWeatherMap</w:t>
+      </w:r>
+      <w:proofErr w:type="spellEnd"/>
+      <w:r>
+        <w:rPr>
+          <w:rFonts w:ascii="Roboto" w:eastAsia="Times New Roman" w:hAnsi="Roboto" w:cs="Times New Roman"/>
+          <w:color w:val="2B2B2B"/>
+          <w:sz w:val="30"/>
+          <w:szCs w:val="30"/>
+        </w:rPr>
+        <w:t xml:space="preserve"> API to request the current weather data from each unique city in your list.</w:t>
+      </w:r>
+    </w:p>
+    <w:p>
+      <w:pPr>
+        <w:spacing w:before="100" w:beforeAutospacing="1" w:after="120" w:line="360" w:lineRule="atLeast"/>
+        <w:ind w:left="2160"/>
+        <w:rPr>
+          <w:rFonts w:ascii="Roboto" w:eastAsia="Times New Roman" w:hAnsi="Roboto" w:cs="Times New Roman"/>
+          <w:color w:val="4472C4" w:themeColor="accent1"/>
+          <w:sz w:val="24"/>
+          <w:szCs w:val="24"/>
+        </w:rPr>
+      </w:pPr>
+      <w:r>
+        <w:rPr>
+          <w:rFonts w:ascii="Roboto" w:eastAsia="Times New Roman" w:hAnsi="Roboto" w:cs="Times New Roman"/>
+          <w:color w:val="4472C4" w:themeColor="accent1"/>
+          <w:sz w:val="24"/>
+          <w:szCs w:val="24"/>
+        </w:rPr>
+        <w:t xml:space="preserve">for </w:t>
+      </w:r>
+      <w:proofErr w:type="spellStart"/>
+      <w:r>
+        <w:rPr>
+          <w:rFonts w:ascii="Roboto" w:eastAsia="Times New Roman" w:hAnsi="Roboto" w:cs="Times New Roman"/>
+          <w:color w:val="4472C4" w:themeColor="accent1"/>
+          <w:sz w:val="24"/>
+          <w:szCs w:val="24"/>
+        </w:rPr>
+        <w:t>i</w:t>
+      </w:r>
+      <w:proofErr w:type="spellEnd"/>
+      <w:r>
+        <w:rPr>
+          <w:rFonts w:ascii="Roboto" w:eastAsia="Times New Roman" w:hAnsi="Roboto" w:cs="Times New Roman"/>
+          <w:color w:val="4472C4" w:themeColor="accent1"/>
+          <w:sz w:val="24"/>
+          <w:szCs w:val="24"/>
+        </w:rPr>
+        <w:t>, city in enumerate(cities):</w:t>
+      </w:r>
+    </w:p>
+    <w:p>
+      <w:pPr>
+        <w:spacing w:before="100" w:beforeAutospacing="1" w:after="120" w:line="360" w:lineRule="atLeast"/>
+        <w:ind w:left="2160"/>
+        <w:rPr>
+          <w:rFonts w:ascii="Roboto" w:eastAsia="Times New Roman" w:hAnsi="Roboto" w:cs="Times New Roman"/>
+          <w:color w:val="4472C4" w:themeColor="accent1"/>
+          <w:sz w:val="24"/>
+          <w:szCs w:val="24"/>
+        </w:rPr>
+      </w:pPr>
+      <w:r>
+        <w:rPr>
+          <w:rFonts w:ascii="Roboto" w:eastAsia="Times New Roman" w:hAnsi="Roboto" w:cs="Times New Roman"/>
+          <w:color w:val="4472C4" w:themeColor="accent1"/>
+          <w:sz w:val="24"/>
+          <w:szCs w:val="24"/>
+        </w:rPr>
+        <w:t># Create endpoint URL with each city.</w:t>
+      </w:r>
+    </w:p>
+    <w:p>
+      <w:pPr>
+        <w:spacing w:before="100" w:beforeAutospacing="1" w:after="120" w:line="360" w:lineRule="atLeast"/>
+        <w:ind w:left="2160"/>
+        <w:rPr>
+          <w:rFonts w:ascii="Roboto" w:eastAsia="Times New Roman" w:hAnsi="Roboto" w:cs="Times New Roman"/>
+          <w:color w:val="4472C4" w:themeColor="accent1"/>
+          <w:sz w:val="24"/>
+          <w:szCs w:val="24"/>
+        </w:rPr>
+      </w:pPr>
+      <w:r>
+        <w:rPr>
+          <w:rFonts w:ascii="Roboto" w:eastAsia="Times New Roman" w:hAnsi="Roboto" w:cs="Times New Roman"/>
+          <w:color w:val="4472C4" w:themeColor="accent1"/>
+          <w:sz w:val="24"/>
+          <w:szCs w:val="24"/>
+        </w:rPr>
+        <w:t xml:space="preserve">    </w:t>
+      </w:r>
+      <w:proofErr w:type="spellStart"/>
+      <w:r>
+        <w:rPr>
+          <w:rFonts w:ascii="Roboto" w:eastAsia="Times New Roman" w:hAnsi="Roboto" w:cs="Times New Roman"/>
+          <w:color w:val="4472C4" w:themeColor="accent1"/>
+          <w:sz w:val="24"/>
+          <w:szCs w:val="24"/>
+        </w:rPr>
+        <w:t>city_url</w:t>
+      </w:r>
+      <w:proofErr w:type="spellEnd"/>
+      <w:r>
+        <w:rPr>
+          <w:rFonts w:ascii="Roboto" w:eastAsia="Times New Roman" w:hAnsi="Roboto" w:cs="Times New Roman"/>
+          <w:color w:val="4472C4" w:themeColor="accent1"/>
+          <w:sz w:val="24"/>
+          <w:szCs w:val="24"/>
+        </w:rPr>
+        <w:t xml:space="preserve"> = </w:t>
+      </w:r>
+      <w:proofErr w:type="spellStart"/>
+      <w:r>
+        <w:rPr>
+          <w:rFonts w:ascii="Roboto" w:eastAsia="Times New Roman" w:hAnsi="Roboto" w:cs="Times New Roman"/>
+          <w:color w:val="4472C4" w:themeColor="accent1"/>
+          <w:sz w:val="24"/>
+          <w:szCs w:val="24"/>
+        </w:rPr>
+        <w:t>url</w:t>
+      </w:r>
+      <w:proofErr w:type="spellEnd"/>
+      <w:r>
+        <w:rPr>
+          <w:rFonts w:ascii="Roboto" w:eastAsia="Times New Roman" w:hAnsi="Roboto" w:cs="Times New Roman"/>
+          <w:color w:val="4472C4" w:themeColor="accent1"/>
+          <w:sz w:val="24"/>
+          <w:szCs w:val="24"/>
+        </w:rPr>
+        <w:t xml:space="preserve"> + "&amp;q=" + </w:t>
+      </w:r>
+      <w:proofErr w:type="spellStart"/>
+      <w:proofErr w:type="gramStart"/>
+      <w:r>
+        <w:rPr>
+          <w:rFonts w:ascii="Roboto" w:eastAsia="Times New Roman" w:hAnsi="Roboto" w:cs="Times New Roman"/>
+          <w:color w:val="4472C4" w:themeColor="accent1"/>
+          <w:sz w:val="24"/>
+          <w:szCs w:val="24"/>
+        </w:rPr>
+        <w:t>city.replace</w:t>
+      </w:r>
+      <w:proofErr w:type="spellEnd"/>
+      <w:proofErr w:type="gramEnd"/>
+      <w:r>
+        <w:rPr>
+          <w:rFonts w:ascii="Roboto" w:eastAsia="Times New Roman" w:hAnsi="Roboto" w:cs="Times New Roman"/>
+          <w:color w:val="4472C4" w:themeColor="accent1"/>
+          <w:sz w:val="24"/>
+          <w:szCs w:val="24"/>
+        </w:rPr>
+        <w:t>(" ","+")</w:t>
+      </w:r>
+    </w:p>
+    <w:p>
+      <w:pPr>
+        <w:numPr>
+          <w:ilvl w:val="1"/>
+          <w:numId w:val="3"/>
+        </w:numPr>
+        <w:spacing w:before="100" w:beforeAutospacing="1" w:after="120" w:line="360" w:lineRule="atLeast"/>
+        <w:rPr>
+          <w:rFonts w:ascii="Roboto" w:eastAsia="Times New Roman" w:hAnsi="Roboto" w:cs="Times New Roman"/>
+          <w:color w:val="2B2B2B"/>
+          <w:sz w:val="30"/>
+          <w:szCs w:val="30"/>
+        </w:rPr>
+      </w:pPr>
+      <w:r>
+        <w:rPr>
+          <w:rFonts w:ascii="Roboto" w:eastAsia="Times New Roman" w:hAnsi="Roboto" w:cs="Times New Roman"/>
+          <w:color w:val="2B2B2B"/>
+          <w:sz w:val="30"/>
+          <w:szCs w:val="30"/>
+        </w:rPr>
+        <w:t>Parse the JSON data from the API request.</w:t>
+      </w:r>
+    </w:p>
+    <w:p>
+      <w:pPr>
+        <w:spacing w:before="100" w:beforeAutospacing="1" w:after="120" w:line="360" w:lineRule="atLeast"/>
+        <w:ind w:left="2160"/>
+        <w:rPr>
+          <w:rFonts w:ascii="Roboto" w:eastAsia="Times New Roman" w:hAnsi="Roboto" w:cs="Times New Roman"/>
+          <w:color w:val="4472C4" w:themeColor="accent1"/>
+          <w:sz w:val="24"/>
+          <w:szCs w:val="24"/>
+        </w:rPr>
+      </w:pPr>
+      <w:r>
+        <w:rPr>
+          <w:rFonts w:ascii="Roboto" w:eastAsia="Times New Roman" w:hAnsi="Roboto" w:cs="Times New Roman"/>
+          <w:color w:val="4472C4" w:themeColor="accent1"/>
+          <w:sz w:val="24"/>
+          <w:szCs w:val="24"/>
+        </w:rPr>
+        <w:t># Parse the JSON and retrieve data.</w:t>
+      </w:r>
+    </w:p>
+    <w:p>
+      <w:pPr>
+        <w:spacing w:before="100" w:beforeAutospacing="1" w:after="120" w:line="360" w:lineRule="atLeast"/>
+        <w:ind w:left="2160"/>
+        <w:rPr>
+          <w:rFonts w:ascii="Roboto" w:eastAsia="Times New Roman" w:hAnsi="Roboto" w:cs="Times New Roman"/>
+          <w:color w:val="4472C4" w:themeColor="accent1"/>
+          <w:sz w:val="24"/>
+          <w:szCs w:val="24"/>
+        </w:rPr>
+      </w:pPr>
+      <w:r>
+        <w:rPr>
+          <w:rFonts w:ascii="Roboto" w:eastAsia="Times New Roman" w:hAnsi="Roboto" w:cs="Times New Roman"/>
+          <w:color w:val="4472C4" w:themeColor="accent1"/>
+          <w:sz w:val="24"/>
+          <w:szCs w:val="24"/>
+        </w:rPr>
+        <w:t xml:space="preserve">        </w:t>
+      </w:r>
+      <w:proofErr w:type="spellStart"/>
+      <w:r>
+        <w:rPr>
+          <w:rFonts w:ascii="Roboto" w:eastAsia="Times New Roman" w:hAnsi="Roboto" w:cs="Times New Roman"/>
+          <w:color w:val="4472C4" w:themeColor="accent1"/>
+          <w:sz w:val="24"/>
+          <w:szCs w:val="24"/>
+        </w:rPr>
+        <w:t>city_weather</w:t>
+      </w:r>
+      <w:proofErr w:type="spellEnd"/>
+      <w:r>
+        <w:rPr>
+          <w:rFonts w:ascii="Roboto" w:eastAsia="Times New Roman" w:hAnsi="Roboto" w:cs="Times New Roman"/>
+          <w:color w:val="4472C4" w:themeColor="accent1"/>
+          <w:sz w:val="24"/>
+          <w:szCs w:val="24"/>
+        </w:rPr>
+        <w:t xml:space="preserve"> = </w:t>
+      </w:r>
+      <w:proofErr w:type="spellStart"/>
+      <w:r>
+        <w:rPr>
+          <w:rFonts w:ascii="Roboto" w:eastAsia="Times New Roman" w:hAnsi="Roboto" w:cs="Times New Roman"/>
+          <w:color w:val="4472C4" w:themeColor="accent1"/>
+          <w:sz w:val="24"/>
+          <w:szCs w:val="24"/>
+        </w:rPr>
+        <w:t>requests.get</w:t>
+      </w:r>
+      <w:proofErr w:type="spellEnd"/>
+      <w:r>
+        <w:rPr>
+          <w:rFonts w:ascii="Roboto" w:eastAsia="Times New Roman" w:hAnsi="Roboto" w:cs="Times New Roman"/>
+          <w:color w:val="4472C4" w:themeColor="accent1"/>
+          <w:sz w:val="24"/>
+          <w:szCs w:val="24"/>
+        </w:rPr>
+        <w:t>(</w:t>
+      </w:r>
+      <w:proofErr w:type="spellStart"/>
+      <w:r>
+        <w:rPr>
+          <w:rFonts w:ascii="Roboto" w:eastAsia="Times New Roman" w:hAnsi="Roboto" w:cs="Times New Roman"/>
+          <w:color w:val="4472C4" w:themeColor="accent1"/>
+          <w:sz w:val="24"/>
+          <w:szCs w:val="24"/>
+        </w:rPr>
+        <w:t>city_url</w:t>
+      </w:r>
+      <w:proofErr w:type="spellEnd"/>
+      <w:proofErr w:type="gramStart"/>
+      <w:r>
+        <w:rPr>
+          <w:rFonts w:ascii="Roboto" w:eastAsia="Times New Roman" w:hAnsi="Roboto" w:cs="Times New Roman"/>
+          <w:color w:val="4472C4" w:themeColor="accent1"/>
+          <w:sz w:val="24"/>
+          <w:szCs w:val="24"/>
+        </w:rPr>
+        <w:t>).</w:t>
+      </w:r>
+      <w:proofErr w:type="spellStart"/>
+      <w:r>
+        <w:rPr>
+          <w:rFonts w:ascii="Roboto" w:eastAsia="Times New Roman" w:hAnsi="Roboto" w:cs="Times New Roman"/>
+          <w:color w:val="4472C4" w:themeColor="accent1"/>
+          <w:sz w:val="24"/>
+          <w:szCs w:val="24"/>
+        </w:rPr>
+        <w:t>json</w:t>
+      </w:r>
+      <w:proofErr w:type="spellEnd"/>
+      <w:proofErr w:type="gramEnd"/>
+      <w:r>
+        <w:rPr>
+          <w:rFonts w:ascii="Roboto" w:eastAsia="Times New Roman" w:hAnsi="Roboto" w:cs="Times New Roman"/>
+          <w:color w:val="4472C4" w:themeColor="accent1"/>
+          <w:sz w:val="24"/>
+          <w:szCs w:val="24"/>
+        </w:rPr>
+        <w:t>()</w:t>
+      </w:r>
+    </w:p>
+    <w:p>
+      <w:pPr>
+        <w:numPr>
+          <w:ilvl w:val="1"/>
+          <w:numId w:val="3"/>
+        </w:numPr>
+        <w:spacing w:before="100" w:beforeAutospacing="1" w:after="100" w:afterAutospacing="1" w:line="360" w:lineRule="atLeast"/>
+        <w:rPr>
+          <w:rFonts w:ascii="Roboto" w:eastAsia="Times New Roman" w:hAnsi="Roboto" w:cs="Times New Roman"/>
+          <w:color w:val="2B2B2B"/>
+          <w:sz w:val="30"/>
+          <w:szCs w:val="30"/>
+        </w:rPr>
+      </w:pPr>
+      <w:r>
+        <w:rPr>
+          <w:rFonts w:ascii="Roboto" w:eastAsia="Times New Roman" w:hAnsi="Roboto" w:cs="Times New Roman"/>
+          <w:color w:val="2B2B2B"/>
+          <w:sz w:val="30"/>
+          <w:szCs w:val="30"/>
+        </w:rPr>
+        <w:t xml:space="preserve">Collect the following data from the JSON file and add it to a </w:t>
+      </w:r>
+      <w:proofErr w:type="spellStart"/>
+      <w:r>
+        <w:rPr>
+          <w:rFonts w:ascii="Roboto" w:eastAsia="Times New Roman" w:hAnsi="Roboto" w:cs="Times New Roman"/>
+          <w:color w:val="2B2B2B"/>
+          <w:sz w:val="30"/>
+          <w:szCs w:val="30"/>
+        </w:rPr>
+        <w:t>DataFrame</w:t>
+      </w:r>
+      <w:proofErr w:type="spellEnd"/>
+      <w:r>
+        <w:rPr>
+          <w:rFonts w:ascii="Roboto" w:eastAsia="Times New Roman" w:hAnsi="Roboto" w:cs="Times New Roman"/>
+          <w:color w:val="2B2B2B"/>
+          <w:sz w:val="30"/>
+          <w:szCs w:val="30"/>
+        </w:rPr>
+        <w:t>:</w:t>
+      </w:r>
+    </w:p>
+    <w:p>
+      <w:pPr>
+        <w:numPr>
+          <w:ilvl w:val="2"/>
+          <w:numId w:val="3"/>
+        </w:numPr>
+        <w:spacing w:before="100" w:beforeAutospacing="1" w:after="120" w:line="360" w:lineRule="atLeast"/>
+        <w:rPr>
+          <w:rFonts w:ascii="Roboto" w:eastAsia="Times New Roman" w:hAnsi="Roboto" w:cs="Times New Roman"/>
+          <w:color w:val="2B2B2B"/>
+          <w:sz w:val="30"/>
+          <w:szCs w:val="30"/>
+        </w:rPr>
+      </w:pPr>
+      <w:r>
+        <w:rPr>
+          <w:rFonts w:ascii="Roboto" w:eastAsia="Times New Roman" w:hAnsi="Roboto" w:cs="Times New Roman"/>
+          <w:color w:val="2B2B2B"/>
+          <w:sz w:val="30"/>
+          <w:szCs w:val="30"/>
+        </w:rPr>
+        <w:t>City, country, and date</w:t>
+      </w:r>
+    </w:p>
+    <w:p>
+      <w:pPr>
+        <w:numPr>
+          <w:ilvl w:val="2"/>
+          <w:numId w:val="3"/>
+        </w:numPr>
+        <w:spacing w:before="100" w:beforeAutospacing="1" w:after="120" w:line="360" w:lineRule="atLeast"/>
+        <w:rPr>
+          <w:rFonts w:ascii="Roboto" w:eastAsia="Times New Roman" w:hAnsi="Roboto" w:cs="Times New Roman"/>
+          <w:color w:val="2B2B2B"/>
+          <w:sz w:val="30"/>
+          <w:szCs w:val="30"/>
+        </w:rPr>
+      </w:pPr>
+      <w:r>
+        <w:rPr>
+          <w:rFonts w:ascii="Roboto" w:eastAsia="Times New Roman" w:hAnsi="Roboto" w:cs="Times New Roman"/>
+          <w:color w:val="2B2B2B"/>
+          <w:sz w:val="30"/>
+          <w:szCs w:val="30"/>
+        </w:rPr>
+        <w:t>Latitude and longitude</w:t>
+      </w:r>
+    </w:p>
+    <w:p>
+      <w:pPr>
+        <w:numPr>
+          <w:ilvl w:val="2"/>
+          <w:numId w:val="3"/>
+        </w:numPr>
+        <w:spacing w:before="100" w:beforeAutospacing="1" w:after="120" w:line="360" w:lineRule="atLeast"/>
+        <w:rPr>
+          <w:rFonts w:ascii="Roboto" w:eastAsia="Times New Roman" w:hAnsi="Roboto" w:cs="Times New Roman"/>
+          <w:color w:val="2B2B2B"/>
+          <w:sz w:val="30"/>
+          <w:szCs w:val="30"/>
+        </w:rPr>
+      </w:pPr>
+      <w:r>
+        <w:rPr>
+          <w:rFonts w:ascii="Roboto" w:eastAsia="Times New Roman" w:hAnsi="Roboto" w:cs="Times New Roman"/>
+          <w:color w:val="2B2B2B"/>
+          <w:sz w:val="30"/>
+          <w:szCs w:val="30"/>
+        </w:rPr>
+        <w:t>Maximum temperature</w:t>
+      </w:r>
+    </w:p>
+    <w:p>
+      <w:pPr>
+        <w:numPr>
+          <w:ilvl w:val="2"/>
+          <w:numId w:val="3"/>
+        </w:numPr>
+        <w:spacing w:before="100" w:beforeAutospacing="1" w:after="120" w:line="360" w:lineRule="atLeast"/>
+        <w:rPr>
+          <w:rFonts w:ascii="Roboto" w:eastAsia="Times New Roman" w:hAnsi="Roboto" w:cs="Times New Roman"/>
+          <w:color w:val="2B2B2B"/>
+          <w:sz w:val="30"/>
+          <w:szCs w:val="30"/>
+        </w:rPr>
+      </w:pPr>
+      <w:r>
+        <w:rPr>
+          <w:rFonts w:ascii="Roboto" w:eastAsia="Times New Roman" w:hAnsi="Roboto" w:cs="Times New Roman"/>
+          <w:color w:val="2B2B2B"/>
+          <w:sz w:val="30"/>
+          <w:szCs w:val="30"/>
+        </w:rPr>
+        <w:t>Humidity</w:t>
+      </w:r>
+    </w:p>
+    <w:p>
+      <w:pPr>
+        <w:numPr>
+          <w:ilvl w:val="2"/>
+          <w:numId w:val="3"/>
+        </w:numPr>
+        <w:spacing w:before="100" w:beforeAutospacing="1" w:after="120" w:line="360" w:lineRule="atLeast"/>
+        <w:rPr>
+          <w:rFonts w:ascii="Roboto" w:eastAsia="Times New Roman" w:hAnsi="Roboto" w:cs="Times New Roman"/>
+          <w:color w:val="2B2B2B"/>
+          <w:sz w:val="30"/>
+          <w:szCs w:val="30"/>
+        </w:rPr>
+      </w:pPr>
+      <w:r>
+        <w:rPr>
+          <w:rFonts w:ascii="Roboto" w:eastAsia="Times New Roman" w:hAnsi="Roboto" w:cs="Times New Roman"/>
+          <w:color w:val="2B2B2B"/>
+          <w:sz w:val="30"/>
+          <w:szCs w:val="30"/>
+        </w:rPr>
+        <w:t>Cloudiness</w:t>
+      </w:r>
+    </w:p>
+    <w:p>
+      <w:pPr>
+        <w:numPr>
+          <w:ilvl w:val="2"/>
+          <w:numId w:val="3"/>
+        </w:numPr>
+        <w:spacing w:before="100" w:beforeAutospacing="1" w:after="100" w:afterAutospacing="1" w:line="360" w:lineRule="atLeast"/>
+        <w:rPr>
+          <w:rFonts w:ascii="Roboto" w:eastAsia="Times New Roman" w:hAnsi="Roboto" w:cs="Times New Roman"/>
+          <w:color w:val="2B2B2B"/>
+          <w:sz w:val="30"/>
+          <w:szCs w:val="30"/>
+        </w:rPr>
+      </w:pPr>
+      <w:r>
+        <w:rPr>
+          <w:rFonts w:ascii="Roboto" w:eastAsia="Times New Roman" w:hAnsi="Roboto" w:cs="Times New Roman"/>
+          <w:color w:val="2B2B2B"/>
+          <w:sz w:val="30"/>
+          <w:szCs w:val="30"/>
+        </w:rPr>
+        <w:t>Wind speed</w:t>
+      </w:r>
+    </w:p>
+    <w:p>
+      <w:pPr>
+        <w:spacing w:after="120" w:line="240" w:lineRule="auto"/>
+        <w:ind w:left="2160"/>
+        <w:rPr>
+          <w:rFonts w:ascii="Roboto" w:eastAsia="Times New Roman" w:hAnsi="Roboto" w:cs="Times New Roman"/>
+          <w:color w:val="4472C4" w:themeColor="accent1"/>
+          <w:sz w:val="24"/>
+          <w:szCs w:val="24"/>
+        </w:rPr>
+      </w:pPr>
+      <w:proofErr w:type="spellStart"/>
+      <w:r>
+        <w:rPr>
+          <w:rFonts w:ascii="Roboto" w:eastAsia="Times New Roman" w:hAnsi="Roboto" w:cs="Times New Roman"/>
+          <w:color w:val="4472C4" w:themeColor="accent1"/>
+          <w:sz w:val="24"/>
+          <w:szCs w:val="24"/>
+        </w:rPr>
+        <w:t>city_lat</w:t>
+      </w:r>
+      <w:proofErr w:type="spellEnd"/>
+      <w:r>
+        <w:rPr>
+          <w:rFonts w:ascii="Roboto" w:eastAsia="Times New Roman" w:hAnsi="Roboto" w:cs="Times New Roman"/>
+          <w:color w:val="4472C4" w:themeColor="accent1"/>
+          <w:sz w:val="24"/>
+          <w:szCs w:val="24"/>
+        </w:rPr>
+        <w:t xml:space="preserve"> = </w:t>
+      </w:r>
+      <w:proofErr w:type="spellStart"/>
+      <w:r>
+        <w:rPr>
+          <w:rFonts w:ascii="Roboto" w:eastAsia="Times New Roman" w:hAnsi="Roboto" w:cs="Times New Roman"/>
+          <w:color w:val="4472C4" w:themeColor="accent1"/>
+          <w:sz w:val="24"/>
+          <w:szCs w:val="24"/>
+        </w:rPr>
+        <w:t>city_weather</w:t>
+      </w:r>
+      <w:proofErr w:type="spellEnd"/>
+      <w:r>
+        <w:rPr>
+          <w:rFonts w:ascii="Roboto" w:eastAsia="Times New Roman" w:hAnsi="Roboto" w:cs="Times New Roman"/>
+          <w:color w:val="4472C4" w:themeColor="accent1"/>
+          <w:sz w:val="24"/>
+          <w:szCs w:val="24"/>
+        </w:rPr>
+        <w:t>["</w:t>
+      </w:r>
+      <w:proofErr w:type="spellStart"/>
+      <w:r>
+        <w:rPr>
+          <w:rFonts w:ascii="Roboto" w:eastAsia="Times New Roman" w:hAnsi="Roboto" w:cs="Times New Roman"/>
+          <w:color w:val="4472C4" w:themeColor="accent1"/>
+          <w:sz w:val="24"/>
+          <w:szCs w:val="24"/>
+        </w:rPr>
+        <w:t>coord</w:t>
+      </w:r>
+      <w:proofErr w:type="spellEnd"/>
+      <w:proofErr w:type="gramStart"/>
+      <w:r>
+        <w:rPr>
+          <w:rFonts w:ascii="Roboto" w:eastAsia="Times New Roman" w:hAnsi="Roboto" w:cs="Times New Roman"/>
+          <w:color w:val="4472C4" w:themeColor="accent1"/>
+          <w:sz w:val="24"/>
+          <w:szCs w:val="24"/>
+        </w:rPr>
+        <w:t>"][</w:t>
+      </w:r>
+      <w:proofErr w:type="gramEnd"/>
+      <w:r>
+        <w:rPr>
+          <w:rFonts w:ascii="Roboto" w:eastAsia="Times New Roman" w:hAnsi="Roboto" w:cs="Times New Roman"/>
+          <w:color w:val="4472C4" w:themeColor="accent1"/>
+          <w:sz w:val="24"/>
+          <w:szCs w:val="24"/>
+        </w:rPr>
+        <w:t>"</w:t>
+      </w:r>
+      <w:proofErr w:type="spellStart"/>
+      <w:r>
+        <w:rPr>
+          <w:rFonts w:ascii="Roboto" w:eastAsia="Times New Roman" w:hAnsi="Roboto" w:cs="Times New Roman"/>
+          <w:color w:val="4472C4" w:themeColor="accent1"/>
+          <w:sz w:val="24"/>
+          <w:szCs w:val="24"/>
+        </w:rPr>
+        <w:t>lat</w:t>
+      </w:r>
+      <w:proofErr w:type="spellEnd"/>
+      <w:r>
+        <w:rPr>
+          <w:rFonts w:ascii="Roboto" w:eastAsia="Times New Roman" w:hAnsi="Roboto" w:cs="Times New Roman"/>
+          <w:color w:val="4472C4" w:themeColor="accent1"/>
+          <w:sz w:val="24"/>
+          <w:szCs w:val="24"/>
+        </w:rPr>
+        <w:t>"]</w:t>
+      </w:r>
+    </w:p>
+    <w:p>
+      <w:pPr>
+        <w:spacing w:after="120" w:line="240" w:lineRule="auto"/>
+        <w:ind w:left="2160"/>
+        <w:rPr>
+          <w:rFonts w:ascii="Roboto" w:eastAsia="Times New Roman" w:hAnsi="Roboto" w:cs="Times New Roman"/>
+          <w:color w:val="4472C4" w:themeColor="accent1"/>
+          <w:sz w:val="24"/>
+          <w:szCs w:val="24"/>
+        </w:rPr>
+      </w:pPr>
+      <w:r>
+        <w:rPr>
+          <w:rFonts w:ascii="Roboto" w:eastAsia="Times New Roman" w:hAnsi="Roboto" w:cs="Times New Roman"/>
+          <w:color w:val="4472C4" w:themeColor="accent1"/>
+          <w:sz w:val="24"/>
+          <w:szCs w:val="24"/>
+        </w:rPr>
+        <w:t xml:space="preserve">        </w:t>
+      </w:r>
+      <w:proofErr w:type="spellStart"/>
+      <w:r>
+        <w:rPr>
+          <w:rFonts w:ascii="Roboto" w:eastAsia="Times New Roman" w:hAnsi="Roboto" w:cs="Times New Roman"/>
+          <w:color w:val="4472C4" w:themeColor="accent1"/>
+          <w:sz w:val="24"/>
+          <w:szCs w:val="24"/>
+        </w:rPr>
+        <w:t>city_lng</w:t>
+      </w:r>
+      <w:proofErr w:type="spellEnd"/>
+      <w:r>
+        <w:rPr>
+          <w:rFonts w:ascii="Roboto" w:eastAsia="Times New Roman" w:hAnsi="Roboto" w:cs="Times New Roman"/>
+          <w:color w:val="4472C4" w:themeColor="accent1"/>
+          <w:sz w:val="24"/>
+          <w:szCs w:val="24"/>
+        </w:rPr>
+        <w:t xml:space="preserve"> = </w:t>
+      </w:r>
+      <w:proofErr w:type="spellStart"/>
+      <w:r>
+        <w:rPr>
+          <w:rFonts w:ascii="Roboto" w:eastAsia="Times New Roman" w:hAnsi="Roboto" w:cs="Times New Roman"/>
+          <w:color w:val="4472C4" w:themeColor="accent1"/>
+          <w:sz w:val="24"/>
+          <w:szCs w:val="24"/>
+        </w:rPr>
+        <w:t>city_weather</w:t>
+      </w:r>
+      <w:proofErr w:type="spellEnd"/>
+      <w:r>
+        <w:rPr>
+          <w:rFonts w:ascii="Roboto" w:eastAsia="Times New Roman" w:hAnsi="Roboto" w:cs="Times New Roman"/>
+          <w:color w:val="4472C4" w:themeColor="accent1"/>
+          <w:sz w:val="24"/>
+          <w:szCs w:val="24"/>
+        </w:rPr>
+        <w:t>["</w:t>
+      </w:r>
+      <w:proofErr w:type="spellStart"/>
+      <w:r>
+        <w:rPr>
+          <w:rFonts w:ascii="Roboto" w:eastAsia="Times New Roman" w:hAnsi="Roboto" w:cs="Times New Roman"/>
+          <w:color w:val="4472C4" w:themeColor="accent1"/>
+          <w:sz w:val="24"/>
+          <w:szCs w:val="24"/>
+        </w:rPr>
+        <w:t>coord</w:t>
+      </w:r>
+      <w:proofErr w:type="spellEnd"/>
+      <w:proofErr w:type="gramStart"/>
+      <w:r>
+        <w:rPr>
+          <w:rFonts w:ascii="Roboto" w:eastAsia="Times New Roman" w:hAnsi="Roboto" w:cs="Times New Roman"/>
+          <w:color w:val="4472C4" w:themeColor="accent1"/>
+          <w:sz w:val="24"/>
+          <w:szCs w:val="24"/>
+        </w:rPr>
+        <w:t>"][</w:t>
+      </w:r>
+      <w:proofErr w:type="gramEnd"/>
+      <w:r>
+        <w:rPr>
+          <w:rFonts w:ascii="Roboto" w:eastAsia="Times New Roman" w:hAnsi="Roboto" w:cs="Times New Roman"/>
+          <w:color w:val="4472C4" w:themeColor="accent1"/>
+          <w:sz w:val="24"/>
+          <w:szCs w:val="24"/>
+        </w:rPr>
+        <w:t>"</w:t>
+      </w:r>
+      <w:proofErr w:type="spellStart"/>
+      <w:r>
+        <w:rPr>
+          <w:rFonts w:ascii="Roboto" w:eastAsia="Times New Roman" w:hAnsi="Roboto" w:cs="Times New Roman"/>
+          <w:color w:val="4472C4" w:themeColor="accent1"/>
+          <w:sz w:val="24"/>
+          <w:szCs w:val="24"/>
+        </w:rPr>
+        <w:t>lon</w:t>
+      </w:r>
+      <w:proofErr w:type="spellEnd"/>
+      <w:r>
+        <w:rPr>
+          <w:rFonts w:ascii="Roboto" w:eastAsia="Times New Roman" w:hAnsi="Roboto" w:cs="Times New Roman"/>
+          <w:color w:val="4472C4" w:themeColor="accent1"/>
+          <w:sz w:val="24"/>
+          <w:szCs w:val="24"/>
+        </w:rPr>
+        <w:t>"]</w:t>
+      </w:r>
+    </w:p>
+    <w:p>
+      <w:pPr>
+        <w:spacing w:after="120" w:line="240" w:lineRule="auto"/>
+        <w:ind w:left="2160"/>
+        <w:rPr>
+          <w:rFonts w:ascii="Roboto" w:eastAsia="Times New Roman" w:hAnsi="Roboto" w:cs="Times New Roman"/>
+          <w:color w:val="4472C4" w:themeColor="accent1"/>
+          <w:sz w:val="24"/>
+          <w:szCs w:val="24"/>
+        </w:rPr>
+      </w:pPr>
+      <w:r>
+        <w:rPr>
+          <w:rFonts w:ascii="Roboto" w:eastAsia="Times New Roman" w:hAnsi="Roboto" w:cs="Times New Roman"/>
+          <w:color w:val="4472C4" w:themeColor="accent1"/>
+          <w:sz w:val="24"/>
+          <w:szCs w:val="24"/>
+        </w:rPr>
+        <w:t xml:space="preserve">        </w:t>
+      </w:r>
+      <w:proofErr w:type="spellStart"/>
+      <w:r>
+        <w:rPr>
+          <w:rFonts w:ascii="Roboto" w:eastAsia="Times New Roman" w:hAnsi="Roboto" w:cs="Times New Roman"/>
+          <w:color w:val="4472C4" w:themeColor="accent1"/>
+          <w:sz w:val="24"/>
+          <w:szCs w:val="24"/>
+        </w:rPr>
+        <w:t>city_max_temp</w:t>
+      </w:r>
+      <w:proofErr w:type="spellEnd"/>
+      <w:r>
+        <w:rPr>
+          <w:rFonts w:ascii="Roboto" w:eastAsia="Times New Roman" w:hAnsi="Roboto" w:cs="Times New Roman"/>
+          <w:color w:val="4472C4" w:themeColor="accent1"/>
+          <w:sz w:val="24"/>
+          <w:szCs w:val="24"/>
+        </w:rPr>
+        <w:t xml:space="preserve"> = </w:t>
+      </w:r>
+      <w:proofErr w:type="spellStart"/>
+      <w:r>
+        <w:rPr>
+          <w:rFonts w:ascii="Roboto" w:eastAsia="Times New Roman" w:hAnsi="Roboto" w:cs="Times New Roman"/>
+          <w:color w:val="4472C4" w:themeColor="accent1"/>
+          <w:sz w:val="24"/>
+          <w:szCs w:val="24"/>
+        </w:rPr>
+        <w:t>city_weather</w:t>
+      </w:r>
+      <w:proofErr w:type="spellEnd"/>
+      <w:r>
+        <w:rPr>
+          <w:rFonts w:ascii="Roboto" w:eastAsia="Times New Roman" w:hAnsi="Roboto" w:cs="Times New Roman"/>
+          <w:color w:val="4472C4" w:themeColor="accent1"/>
+          <w:sz w:val="24"/>
+          <w:szCs w:val="24"/>
+        </w:rPr>
+        <w:t>["main</w:t>
+      </w:r>
+      <w:proofErr w:type="gramStart"/>
+      <w:r>
+        <w:rPr>
+          <w:rFonts w:ascii="Roboto" w:eastAsia="Times New Roman" w:hAnsi="Roboto" w:cs="Times New Roman"/>
+          <w:color w:val="4472C4" w:themeColor="accent1"/>
+          <w:sz w:val="24"/>
+          <w:szCs w:val="24"/>
+        </w:rPr>
+        <w:t>"][</w:t>
+      </w:r>
+      <w:proofErr w:type="gramEnd"/>
+      <w:r>
+        <w:rPr>
+          <w:rFonts w:ascii="Roboto" w:eastAsia="Times New Roman" w:hAnsi="Roboto" w:cs="Times New Roman"/>
+          <w:color w:val="4472C4" w:themeColor="accent1"/>
+          <w:sz w:val="24"/>
+          <w:szCs w:val="24"/>
+        </w:rPr>
+        <w:t>"temp"]</w:t>
+      </w:r>
+    </w:p>
+    <w:p>
+      <w:pPr>
+        <w:spacing w:after="120" w:line="240" w:lineRule="auto"/>
+        <w:ind w:left="2160"/>
+        <w:rPr>
+          <w:rFonts w:ascii="Roboto" w:eastAsia="Times New Roman" w:hAnsi="Roboto" w:cs="Times New Roman"/>
+          <w:color w:val="4472C4" w:themeColor="accent1"/>
+          <w:sz w:val="24"/>
+          <w:szCs w:val="24"/>
+        </w:rPr>
+      </w:pPr>
+      <w:r>
+        <w:rPr>
+          <w:rFonts w:ascii="Roboto" w:eastAsia="Times New Roman" w:hAnsi="Roboto" w:cs="Times New Roman"/>
+          <w:color w:val="4472C4" w:themeColor="accent1"/>
+          <w:sz w:val="24"/>
+          <w:szCs w:val="24"/>
+        </w:rPr>
+        <w:t xml:space="preserve">        </w:t>
+      </w:r>
+      <w:proofErr w:type="spellStart"/>
+      <w:r>
+        <w:rPr>
+          <w:rFonts w:ascii="Roboto" w:eastAsia="Times New Roman" w:hAnsi="Roboto" w:cs="Times New Roman"/>
+          <w:color w:val="4472C4" w:themeColor="accent1"/>
+          <w:sz w:val="24"/>
+          <w:szCs w:val="24"/>
+        </w:rPr>
+        <w:t>city_humidity</w:t>
+      </w:r>
+      <w:proofErr w:type="spellEnd"/>
+      <w:r>
+        <w:rPr>
+          <w:rFonts w:ascii="Roboto" w:eastAsia="Times New Roman" w:hAnsi="Roboto" w:cs="Times New Roman"/>
+          <w:color w:val="4472C4" w:themeColor="accent1"/>
+          <w:sz w:val="24"/>
+          <w:szCs w:val="24"/>
+        </w:rPr>
+        <w:t xml:space="preserve"> = </w:t>
+      </w:r>
+      <w:proofErr w:type="spellStart"/>
+      <w:r>
+        <w:rPr>
+          <w:rFonts w:ascii="Roboto" w:eastAsia="Times New Roman" w:hAnsi="Roboto" w:cs="Times New Roman"/>
+          <w:color w:val="4472C4" w:themeColor="accent1"/>
+          <w:sz w:val="24"/>
+          <w:szCs w:val="24"/>
+        </w:rPr>
+        <w:t>city_weather</w:t>
+      </w:r>
+      <w:proofErr w:type="spellEnd"/>
+      <w:r>
+        <w:rPr>
+          <w:rFonts w:ascii="Roboto" w:eastAsia="Times New Roman" w:hAnsi="Roboto" w:cs="Times New Roman"/>
+          <w:color w:val="4472C4" w:themeColor="accent1"/>
+          <w:sz w:val="24"/>
+          <w:szCs w:val="24"/>
+        </w:rPr>
+        <w:t>["main</w:t>
+      </w:r>
+      <w:proofErr w:type="gramStart"/>
+      <w:r>
+        <w:rPr>
+          <w:rFonts w:ascii="Roboto" w:eastAsia="Times New Roman" w:hAnsi="Roboto" w:cs="Times New Roman"/>
+          <w:color w:val="4472C4" w:themeColor="accent1"/>
+          <w:sz w:val="24"/>
+          <w:szCs w:val="24"/>
+        </w:rPr>
+        <w:t>"][</w:t>
+      </w:r>
+      <w:proofErr w:type="gramEnd"/>
+      <w:r>
+        <w:rPr>
+          <w:rFonts w:ascii="Roboto" w:eastAsia="Times New Roman" w:hAnsi="Roboto" w:cs="Times New Roman"/>
+          <w:color w:val="4472C4" w:themeColor="accent1"/>
+          <w:sz w:val="24"/>
+          <w:szCs w:val="24"/>
+        </w:rPr>
+        <w:t>"humidity"]</w:t>
+      </w:r>
+    </w:p>
+    <w:p>
+      <w:pPr>
+        <w:spacing w:after="120" w:line="240" w:lineRule="auto"/>
+        <w:ind w:left="2160"/>
+        <w:rPr>
+          <w:rFonts w:ascii="Roboto" w:eastAsia="Times New Roman" w:hAnsi="Roboto" w:cs="Times New Roman"/>
+          <w:color w:val="4472C4" w:themeColor="accent1"/>
+          <w:sz w:val="24"/>
+          <w:szCs w:val="24"/>
+        </w:rPr>
+      </w:pPr>
+      <w:r>
+        <w:rPr>
+          <w:rFonts w:ascii="Roboto" w:eastAsia="Times New Roman" w:hAnsi="Roboto" w:cs="Times New Roman"/>
+          <w:color w:val="4472C4" w:themeColor="accent1"/>
+          <w:sz w:val="24"/>
+          <w:szCs w:val="24"/>
+        </w:rPr>
+        <w:t xml:space="preserve">        </w:t>
+      </w:r>
+      <w:proofErr w:type="spellStart"/>
+      <w:r>
+        <w:rPr>
+          <w:rFonts w:ascii="Roboto" w:eastAsia="Times New Roman" w:hAnsi="Roboto" w:cs="Times New Roman"/>
+          <w:color w:val="4472C4" w:themeColor="accent1"/>
+          <w:sz w:val="24"/>
+          <w:szCs w:val="24"/>
+        </w:rPr>
+        <w:t>city_clouds</w:t>
+      </w:r>
+      <w:proofErr w:type="spellEnd"/>
+      <w:r>
+        <w:rPr>
+          <w:rFonts w:ascii="Roboto" w:eastAsia="Times New Roman" w:hAnsi="Roboto" w:cs="Times New Roman"/>
+          <w:color w:val="4472C4" w:themeColor="accent1"/>
+          <w:sz w:val="24"/>
+          <w:szCs w:val="24"/>
+        </w:rPr>
+        <w:t xml:space="preserve"> = </w:t>
+      </w:r>
+      <w:proofErr w:type="spellStart"/>
+      <w:r>
+        <w:rPr>
+          <w:rFonts w:ascii="Roboto" w:eastAsia="Times New Roman" w:hAnsi="Roboto" w:cs="Times New Roman"/>
+          <w:color w:val="4472C4" w:themeColor="accent1"/>
+          <w:sz w:val="24"/>
+          <w:szCs w:val="24"/>
+        </w:rPr>
+        <w:t>city_weather</w:t>
+      </w:r>
+      <w:proofErr w:type="spellEnd"/>
+      <w:r>
+        <w:rPr>
+          <w:rFonts w:ascii="Roboto" w:eastAsia="Times New Roman" w:hAnsi="Roboto" w:cs="Times New Roman"/>
+          <w:color w:val="4472C4" w:themeColor="accent1"/>
+          <w:sz w:val="24"/>
+          <w:szCs w:val="24"/>
+        </w:rPr>
+        <w:t>["clouds</w:t>
+      </w:r>
+      <w:proofErr w:type="gramStart"/>
+      <w:r>
+        <w:rPr>
+          <w:rFonts w:ascii="Roboto" w:eastAsia="Times New Roman" w:hAnsi="Roboto" w:cs="Times New Roman"/>
+          <w:color w:val="4472C4" w:themeColor="accent1"/>
+          <w:sz w:val="24"/>
+          <w:szCs w:val="24"/>
+        </w:rPr>
+        <w:t>"][</w:t>
+      </w:r>
+      <w:proofErr w:type="gramEnd"/>
+      <w:r>
+        <w:rPr>
+          <w:rFonts w:ascii="Roboto" w:eastAsia="Times New Roman" w:hAnsi="Roboto" w:cs="Times New Roman"/>
+          <w:color w:val="4472C4" w:themeColor="accent1"/>
+          <w:sz w:val="24"/>
+          <w:szCs w:val="24"/>
+        </w:rPr>
+        <w:t>"all"]</w:t>
+      </w:r>
+    </w:p>
+    <w:p>
+      <w:pPr>
+        <w:spacing w:after="120" w:line="240" w:lineRule="auto"/>
+        <w:ind w:left="2160"/>
+        <w:rPr>
+          <w:rFonts w:ascii="Roboto" w:eastAsia="Times New Roman" w:hAnsi="Roboto" w:cs="Times New Roman"/>
+          <w:color w:val="4472C4" w:themeColor="accent1"/>
+          <w:sz w:val="24"/>
+          <w:szCs w:val="24"/>
+        </w:rPr>
+      </w:pPr>
+      <w:r>
+        <w:rPr>
+          <w:rFonts w:ascii="Roboto" w:eastAsia="Times New Roman" w:hAnsi="Roboto" w:cs="Times New Roman"/>
+          <w:color w:val="4472C4" w:themeColor="accent1"/>
+          <w:sz w:val="24"/>
+          <w:szCs w:val="24"/>
+        </w:rPr>
+        <w:t xml:space="preserve">        </w:t>
+      </w:r>
+      <w:proofErr w:type="spellStart"/>
+      <w:r>
+        <w:rPr>
+          <w:rFonts w:ascii="Roboto" w:eastAsia="Times New Roman" w:hAnsi="Roboto" w:cs="Times New Roman"/>
+          <w:color w:val="4472C4" w:themeColor="accent1"/>
+          <w:sz w:val="24"/>
+          <w:szCs w:val="24"/>
+        </w:rPr>
+        <w:t>city_wind</w:t>
+      </w:r>
+      <w:proofErr w:type="spellEnd"/>
+      <w:r>
+        <w:rPr>
+          <w:rFonts w:ascii="Roboto" w:eastAsia="Times New Roman" w:hAnsi="Roboto" w:cs="Times New Roman"/>
+          <w:color w:val="4472C4" w:themeColor="accent1"/>
+          <w:sz w:val="24"/>
+          <w:szCs w:val="24"/>
+        </w:rPr>
+        <w:t xml:space="preserve"> = </w:t>
+      </w:r>
+      <w:proofErr w:type="spellStart"/>
+      <w:r>
+        <w:rPr>
+          <w:rFonts w:ascii="Roboto" w:eastAsia="Times New Roman" w:hAnsi="Roboto" w:cs="Times New Roman"/>
+          <w:color w:val="4472C4" w:themeColor="accent1"/>
+          <w:sz w:val="24"/>
+          <w:szCs w:val="24"/>
+        </w:rPr>
+        <w:t>city_weather</w:t>
+      </w:r>
+      <w:proofErr w:type="spellEnd"/>
+      <w:r>
+        <w:rPr>
+          <w:rFonts w:ascii="Roboto" w:eastAsia="Times New Roman" w:hAnsi="Roboto" w:cs="Times New Roman"/>
+          <w:color w:val="4472C4" w:themeColor="accent1"/>
+          <w:sz w:val="24"/>
+          <w:szCs w:val="24"/>
+        </w:rPr>
+        <w:t>["wind</w:t>
+      </w:r>
+      <w:proofErr w:type="gramStart"/>
+      <w:r>
+        <w:rPr>
+          <w:rFonts w:ascii="Roboto" w:eastAsia="Times New Roman" w:hAnsi="Roboto" w:cs="Times New Roman"/>
+          <w:color w:val="4472C4" w:themeColor="accent1"/>
+          <w:sz w:val="24"/>
+          <w:szCs w:val="24"/>
+        </w:rPr>
+        <w:t>"][</w:t>
+      </w:r>
+      <w:proofErr w:type="gramEnd"/>
+      <w:r>
+        <w:rPr>
+          <w:rFonts w:ascii="Roboto" w:eastAsia="Times New Roman" w:hAnsi="Roboto" w:cs="Times New Roman"/>
+          <w:color w:val="4472C4" w:themeColor="accent1"/>
+          <w:sz w:val="24"/>
+          <w:szCs w:val="24"/>
+        </w:rPr>
+        <w:t>"speed"]</w:t>
+      </w:r>
+    </w:p>
+    <w:p>
+      <w:pPr>
+        <w:spacing w:after="120" w:line="240" w:lineRule="auto"/>
+        <w:ind w:left="2160"/>
+        <w:rPr>
+          <w:rFonts w:ascii="Roboto" w:eastAsia="Times New Roman" w:hAnsi="Roboto" w:cs="Times New Roman"/>
+          <w:color w:val="4472C4" w:themeColor="accent1"/>
+          <w:sz w:val="24"/>
+          <w:szCs w:val="24"/>
+        </w:rPr>
+      </w:pPr>
+      <w:r>
+        <w:rPr>
+          <w:rFonts w:ascii="Roboto" w:eastAsia="Times New Roman" w:hAnsi="Roboto" w:cs="Times New Roman"/>
+          <w:color w:val="4472C4" w:themeColor="accent1"/>
+          <w:sz w:val="24"/>
+          <w:szCs w:val="24"/>
+        </w:rPr>
+        <w:t xml:space="preserve">        </w:t>
+      </w:r>
+      <w:proofErr w:type="spellStart"/>
+      <w:r>
+        <w:rPr>
+          <w:rFonts w:ascii="Roboto" w:eastAsia="Times New Roman" w:hAnsi="Roboto" w:cs="Times New Roman"/>
+          <w:color w:val="4472C4" w:themeColor="accent1"/>
+          <w:sz w:val="24"/>
+          <w:szCs w:val="24"/>
+        </w:rPr>
+        <w:t>city_country</w:t>
+      </w:r>
+      <w:proofErr w:type="spellEnd"/>
+      <w:r>
+        <w:rPr>
+          <w:rFonts w:ascii="Roboto" w:eastAsia="Times New Roman" w:hAnsi="Roboto" w:cs="Times New Roman"/>
+          <w:color w:val="4472C4" w:themeColor="accent1"/>
+          <w:sz w:val="24"/>
+          <w:szCs w:val="24"/>
+        </w:rPr>
+        <w:t xml:space="preserve"> = </w:t>
+      </w:r>
+      <w:proofErr w:type="spellStart"/>
+      <w:r>
+        <w:rPr>
+          <w:rFonts w:ascii="Roboto" w:eastAsia="Times New Roman" w:hAnsi="Roboto" w:cs="Times New Roman"/>
+          <w:color w:val="4472C4" w:themeColor="accent1"/>
+          <w:sz w:val="24"/>
+          <w:szCs w:val="24"/>
+        </w:rPr>
+        <w:t>city_weather</w:t>
+      </w:r>
+      <w:proofErr w:type="spellEnd"/>
+      <w:r>
+        <w:rPr>
+          <w:rFonts w:ascii="Roboto" w:eastAsia="Times New Roman" w:hAnsi="Roboto" w:cs="Times New Roman"/>
+          <w:color w:val="4472C4" w:themeColor="accent1"/>
+          <w:sz w:val="24"/>
+          <w:szCs w:val="24"/>
+        </w:rPr>
+        <w:t>["sys</w:t>
+      </w:r>
+      <w:proofErr w:type="gramStart"/>
+      <w:r>
+        <w:rPr>
+          <w:rFonts w:ascii="Roboto" w:eastAsia="Times New Roman" w:hAnsi="Roboto" w:cs="Times New Roman"/>
+          <w:color w:val="4472C4" w:themeColor="accent1"/>
+          <w:sz w:val="24"/>
+          <w:szCs w:val="24"/>
+        </w:rPr>
+        <w:t>"][</w:t>
+      </w:r>
+      <w:proofErr w:type="gramEnd"/>
+      <w:r>
+        <w:rPr>
+          <w:rFonts w:ascii="Roboto" w:eastAsia="Times New Roman" w:hAnsi="Roboto" w:cs="Times New Roman"/>
+          <w:color w:val="4472C4" w:themeColor="accent1"/>
+          <w:sz w:val="24"/>
+          <w:szCs w:val="24"/>
+        </w:rPr>
+        <w:t>"country"]</w:t>
+      </w:r>
+    </w:p>
+    <w:p>
+      <w:pPr>
+        <w:spacing w:after="120" w:line="240" w:lineRule="auto"/>
+        <w:ind w:left="2160"/>
+        <w:rPr>
+          <w:rFonts w:ascii="Roboto" w:eastAsia="Times New Roman" w:hAnsi="Roboto" w:cs="Times New Roman"/>
+          <w:color w:val="4472C4" w:themeColor="accent1"/>
+          <w:sz w:val="24"/>
+          <w:szCs w:val="24"/>
+        </w:rPr>
+      </w:pPr>
+      <w:r>
+        <w:rPr>
+          <w:rFonts w:ascii="Roboto" w:eastAsia="Times New Roman" w:hAnsi="Roboto" w:cs="Times New Roman"/>
+          <w:color w:val="4472C4" w:themeColor="accent1"/>
+          <w:sz w:val="24"/>
+          <w:szCs w:val="24"/>
+        </w:rPr>
+        <w:t xml:space="preserve"># Append the city information into </w:t>
+      </w:r>
+      <w:proofErr w:type="spellStart"/>
+      <w:r>
+        <w:rPr>
+          <w:rFonts w:ascii="Roboto" w:eastAsia="Times New Roman" w:hAnsi="Roboto" w:cs="Times New Roman"/>
+          <w:color w:val="4472C4" w:themeColor="accent1"/>
+          <w:sz w:val="24"/>
+          <w:szCs w:val="24"/>
+        </w:rPr>
+        <w:t>city_data</w:t>
+      </w:r>
+      <w:proofErr w:type="spellEnd"/>
+      <w:r>
+        <w:rPr>
+          <w:rFonts w:ascii="Roboto" w:eastAsia="Times New Roman" w:hAnsi="Roboto" w:cs="Times New Roman"/>
+          <w:color w:val="4472C4" w:themeColor="accent1"/>
+          <w:sz w:val="24"/>
+          <w:szCs w:val="24"/>
+        </w:rPr>
+        <w:t xml:space="preserve"> list.</w:t>
+      </w:r>
+    </w:p>
+    <w:p>
+      <w:pPr>
+        <w:spacing w:after="120" w:line="240" w:lineRule="auto"/>
+        <w:ind w:left="2160"/>
+        <w:rPr>
+          <w:rFonts w:ascii="Roboto" w:eastAsia="Times New Roman" w:hAnsi="Roboto" w:cs="Times New Roman"/>
+          <w:color w:val="4472C4" w:themeColor="accent1"/>
+          <w:sz w:val="24"/>
+          <w:szCs w:val="24"/>
+        </w:rPr>
+      </w:pPr>
+      <w:r>
+        <w:rPr>
+          <w:rFonts w:ascii="Roboto" w:eastAsia="Times New Roman" w:hAnsi="Roboto" w:cs="Times New Roman"/>
+          <w:color w:val="4472C4" w:themeColor="accent1"/>
+          <w:sz w:val="24"/>
+          <w:szCs w:val="24"/>
+        </w:rPr>
+        <w:t xml:space="preserve">        </w:t>
+      </w:r>
+      <w:proofErr w:type="spellStart"/>
+      <w:r>
+        <w:rPr>
+          <w:rFonts w:ascii="Roboto" w:eastAsia="Times New Roman" w:hAnsi="Roboto" w:cs="Times New Roman"/>
+          <w:color w:val="4472C4" w:themeColor="accent1"/>
+          <w:sz w:val="24"/>
+          <w:szCs w:val="24"/>
+        </w:rPr>
+        <w:t>city_</w:t>
+      </w:r>
+      <w:proofErr w:type="gramStart"/>
+      <w:r>
+        <w:rPr>
+          <w:rFonts w:ascii="Roboto" w:eastAsia="Times New Roman" w:hAnsi="Roboto" w:cs="Times New Roman"/>
+          <w:color w:val="4472C4" w:themeColor="accent1"/>
+          <w:sz w:val="24"/>
+          <w:szCs w:val="24"/>
+        </w:rPr>
+        <w:t>data.append</w:t>
+      </w:r>
+      <w:proofErr w:type="spellEnd"/>
+      <w:proofErr w:type="gramEnd"/>
+      <w:r>
+        <w:rPr>
+          <w:rFonts w:ascii="Roboto" w:eastAsia="Times New Roman" w:hAnsi="Roboto" w:cs="Times New Roman"/>
+          <w:color w:val="4472C4" w:themeColor="accent1"/>
+          <w:sz w:val="24"/>
+          <w:szCs w:val="24"/>
+        </w:rPr>
+        <w:t xml:space="preserve">({"City": </w:t>
+      </w:r>
+      <w:proofErr w:type="spellStart"/>
+      <w:r>
+        <w:rPr>
+          <w:rFonts w:ascii="Roboto" w:eastAsia="Times New Roman" w:hAnsi="Roboto" w:cs="Times New Roman"/>
+          <w:color w:val="4472C4" w:themeColor="accent1"/>
+          <w:sz w:val="24"/>
+          <w:szCs w:val="24"/>
+        </w:rPr>
+        <w:t>city.title</w:t>
+      </w:r>
+      <w:proofErr w:type="spellEnd"/>
+      <w:r>
+        <w:rPr>
+          <w:rFonts w:ascii="Roboto" w:eastAsia="Times New Roman" w:hAnsi="Roboto" w:cs="Times New Roman"/>
+          <w:color w:val="4472C4" w:themeColor="accent1"/>
+          <w:sz w:val="24"/>
+          <w:szCs w:val="24"/>
+        </w:rPr>
+        <w:t>(),</w:t>
+      </w:r>
+    </w:p>
+    <w:p>
+      <w:pPr>
+        <w:spacing w:after="120" w:line="240" w:lineRule="auto"/>
+        <w:ind w:left="2160"/>
+        <w:rPr>
+          <w:rFonts w:ascii="Roboto" w:eastAsia="Times New Roman" w:hAnsi="Roboto" w:cs="Times New Roman"/>
+          <w:color w:val="4472C4" w:themeColor="accent1"/>
+          <w:sz w:val="24"/>
+          <w:szCs w:val="24"/>
+        </w:rPr>
+      </w:pPr>
+      <w:r>
+        <w:rPr>
+          <w:rFonts w:ascii="Roboto" w:eastAsia="Times New Roman" w:hAnsi="Roboto" w:cs="Times New Roman"/>
+          <w:color w:val="4472C4" w:themeColor="accent1"/>
+          <w:sz w:val="24"/>
+          <w:szCs w:val="24"/>
+        </w:rPr>
+        <w:t xml:space="preserve">                          "Lat": </w:t>
+      </w:r>
+      <w:proofErr w:type="spellStart"/>
+      <w:r>
+        <w:rPr>
+          <w:rFonts w:ascii="Roboto" w:eastAsia="Times New Roman" w:hAnsi="Roboto" w:cs="Times New Roman"/>
+          <w:color w:val="4472C4" w:themeColor="accent1"/>
+          <w:sz w:val="24"/>
+          <w:szCs w:val="24"/>
+        </w:rPr>
+        <w:t>city_lat</w:t>
+      </w:r>
+      <w:proofErr w:type="spellEnd"/>
+      <w:r>
+        <w:rPr>
+          <w:rFonts w:ascii="Roboto" w:eastAsia="Times New Roman" w:hAnsi="Roboto" w:cs="Times New Roman"/>
+          <w:color w:val="4472C4" w:themeColor="accent1"/>
+          <w:sz w:val="24"/>
+          <w:szCs w:val="24"/>
+        </w:rPr>
+        <w:t>,</w:t>
+      </w:r>
+    </w:p>
+    <w:p>
+      <w:pPr>
+        <w:spacing w:after="120" w:line="240" w:lineRule="auto"/>
+        <w:ind w:left="2160"/>
+        <w:rPr>
+          <w:rFonts w:ascii="Roboto" w:eastAsia="Times New Roman" w:hAnsi="Roboto" w:cs="Times New Roman"/>
+          <w:color w:val="4472C4" w:themeColor="accent1"/>
+          <w:sz w:val="24"/>
+          <w:szCs w:val="24"/>
+        </w:rPr>
+      </w:pPr>
+      <w:r>
+        <w:rPr>
+          <w:rFonts w:ascii="Roboto" w:eastAsia="Times New Roman" w:hAnsi="Roboto" w:cs="Times New Roman"/>
+          <w:color w:val="4472C4" w:themeColor="accent1"/>
+          <w:sz w:val="24"/>
+          <w:szCs w:val="24"/>
+        </w:rPr>
+        <w:t xml:space="preserve">                          "</w:t>
+      </w:r>
+      <w:proofErr w:type="spellStart"/>
+      <w:r>
+        <w:rPr>
+          <w:rFonts w:ascii="Roboto" w:eastAsia="Times New Roman" w:hAnsi="Roboto" w:cs="Times New Roman"/>
+          <w:color w:val="4472C4" w:themeColor="accent1"/>
+          <w:sz w:val="24"/>
+          <w:szCs w:val="24"/>
+        </w:rPr>
+        <w:t>Lng</w:t>
+      </w:r>
+      <w:proofErr w:type="spellEnd"/>
+      <w:r>
+        <w:rPr>
+          <w:rFonts w:ascii="Roboto" w:eastAsia="Times New Roman" w:hAnsi="Roboto" w:cs="Times New Roman"/>
+          <w:color w:val="4472C4" w:themeColor="accent1"/>
+          <w:sz w:val="24"/>
+          <w:szCs w:val="24"/>
+        </w:rPr>
+        <w:t xml:space="preserve">": </w:t>
+      </w:r>
+      <w:proofErr w:type="spellStart"/>
+      <w:r>
+        <w:rPr>
+          <w:rFonts w:ascii="Roboto" w:eastAsia="Times New Roman" w:hAnsi="Roboto" w:cs="Times New Roman"/>
+          <w:color w:val="4472C4" w:themeColor="accent1"/>
+          <w:sz w:val="24"/>
+          <w:szCs w:val="24"/>
+        </w:rPr>
+        <w:t>city_lng</w:t>
+      </w:r>
+      <w:proofErr w:type="spellEnd"/>
+      <w:r>
+        <w:rPr>
+          <w:rFonts w:ascii="Roboto" w:eastAsia="Times New Roman" w:hAnsi="Roboto" w:cs="Times New Roman"/>
+          <w:color w:val="4472C4" w:themeColor="accent1"/>
+          <w:sz w:val="24"/>
+          <w:szCs w:val="24"/>
+        </w:rPr>
+        <w:t>,</w:t>
+      </w:r>
+    </w:p>
+    <w:p>
+      <w:pPr>
+        <w:spacing w:after="120" w:line="240" w:lineRule="auto"/>
+        <w:ind w:left="2160"/>
+        <w:rPr>
+          <w:rFonts w:ascii="Roboto" w:eastAsia="Times New Roman" w:hAnsi="Roboto" w:cs="Times New Roman"/>
+          <w:color w:val="4472C4" w:themeColor="accent1"/>
+          <w:sz w:val="24"/>
+          <w:szCs w:val="24"/>
+        </w:rPr>
+      </w:pPr>
+      <w:r>
+        <w:rPr>
+          <w:rFonts w:ascii="Roboto" w:eastAsia="Times New Roman" w:hAnsi="Roboto" w:cs="Times New Roman"/>
+          <w:color w:val="4472C4" w:themeColor="accent1"/>
+          <w:sz w:val="24"/>
+          <w:szCs w:val="24"/>
+        </w:rPr>
+        <w:t xml:space="preserve">                          "Max Temp": </w:t>
+      </w:r>
+      <w:proofErr w:type="spellStart"/>
+      <w:r>
+        <w:rPr>
+          <w:rFonts w:ascii="Roboto" w:eastAsia="Times New Roman" w:hAnsi="Roboto" w:cs="Times New Roman"/>
+          <w:color w:val="4472C4" w:themeColor="accent1"/>
+          <w:sz w:val="24"/>
+          <w:szCs w:val="24"/>
+        </w:rPr>
+        <w:t>city_temp</w:t>
+      </w:r>
+      <w:proofErr w:type="spellEnd"/>
+      <w:r>
+        <w:rPr>
+          <w:rFonts w:ascii="Roboto" w:eastAsia="Times New Roman" w:hAnsi="Roboto" w:cs="Times New Roman"/>
+          <w:color w:val="4472C4" w:themeColor="accent1"/>
+          <w:sz w:val="24"/>
+          <w:szCs w:val="24"/>
+        </w:rPr>
+        <w:t>,</w:t>
+      </w:r>
+    </w:p>
+    <w:p>
+      <w:pPr>
+        <w:spacing w:after="120" w:line="240" w:lineRule="auto"/>
+        <w:ind w:left="2160"/>
+        <w:rPr>
+          <w:rFonts w:ascii="Roboto" w:eastAsia="Times New Roman" w:hAnsi="Roboto" w:cs="Times New Roman"/>
+          <w:color w:val="4472C4" w:themeColor="accent1"/>
+          <w:sz w:val="24"/>
+          <w:szCs w:val="24"/>
+        </w:rPr>
+      </w:pPr>
+      <w:r>
+        <w:rPr>
+          <w:rFonts w:ascii="Roboto" w:eastAsia="Times New Roman" w:hAnsi="Roboto" w:cs="Times New Roman"/>
+          <w:color w:val="4472C4" w:themeColor="accent1"/>
+          <w:sz w:val="24"/>
+          <w:szCs w:val="24"/>
+        </w:rPr>
+        <w:t xml:space="preserve">                          "Humidity": </w:t>
+      </w:r>
+      <w:proofErr w:type="spellStart"/>
+      <w:r>
+        <w:rPr>
+          <w:rFonts w:ascii="Roboto" w:eastAsia="Times New Roman" w:hAnsi="Roboto" w:cs="Times New Roman"/>
+          <w:color w:val="4472C4" w:themeColor="accent1"/>
+          <w:sz w:val="24"/>
+          <w:szCs w:val="24"/>
+        </w:rPr>
+        <w:t>city_humidity</w:t>
+      </w:r>
+      <w:proofErr w:type="spellEnd"/>
+      <w:r>
+        <w:rPr>
+          <w:rFonts w:ascii="Roboto" w:eastAsia="Times New Roman" w:hAnsi="Roboto" w:cs="Times New Roman"/>
+          <w:color w:val="4472C4" w:themeColor="accent1"/>
+          <w:sz w:val="24"/>
+          <w:szCs w:val="24"/>
+        </w:rPr>
+        <w:t>,</w:t>
+      </w:r>
+    </w:p>
+    <w:p>
+      <w:pPr>
+        <w:spacing w:after="120" w:line="240" w:lineRule="auto"/>
+        <w:ind w:left="2160"/>
+        <w:rPr>
+          <w:rFonts w:ascii="Roboto" w:eastAsia="Times New Roman" w:hAnsi="Roboto" w:cs="Times New Roman"/>
+          <w:color w:val="4472C4" w:themeColor="accent1"/>
+          <w:sz w:val="24"/>
+          <w:szCs w:val="24"/>
+        </w:rPr>
+      </w:pPr>
+      <w:r>
+        <w:rPr>
+          <w:rFonts w:ascii="Roboto" w:eastAsia="Times New Roman" w:hAnsi="Roboto" w:cs="Times New Roman"/>
+          <w:color w:val="4472C4" w:themeColor="accent1"/>
+          <w:sz w:val="24"/>
+          <w:szCs w:val="24"/>
+        </w:rPr>
+        <w:t xml:space="preserve">                          "Cloudiness": </w:t>
+      </w:r>
+      <w:proofErr w:type="spellStart"/>
+      <w:r>
+        <w:rPr>
+          <w:rFonts w:ascii="Roboto" w:eastAsia="Times New Roman" w:hAnsi="Roboto" w:cs="Times New Roman"/>
+          <w:color w:val="4472C4" w:themeColor="accent1"/>
+          <w:sz w:val="24"/>
+          <w:szCs w:val="24"/>
+        </w:rPr>
+        <w:t>city_clouds</w:t>
+      </w:r>
+      <w:proofErr w:type="spellEnd"/>
+      <w:r>
+        <w:rPr>
+          <w:rFonts w:ascii="Roboto" w:eastAsia="Times New Roman" w:hAnsi="Roboto" w:cs="Times New Roman"/>
+          <w:color w:val="4472C4" w:themeColor="accent1"/>
+          <w:sz w:val="24"/>
+          <w:szCs w:val="24"/>
+        </w:rPr>
+        <w:t>,</w:t>
+      </w:r>
+    </w:p>
+    <w:p>
+      <w:pPr>
+        <w:spacing w:after="120" w:line="240" w:lineRule="auto"/>
+        <w:ind w:left="2160"/>
+        <w:rPr>
+          <w:rFonts w:ascii="Roboto" w:eastAsia="Times New Roman" w:hAnsi="Roboto" w:cs="Times New Roman"/>
+          <w:color w:val="4472C4" w:themeColor="accent1"/>
+          <w:sz w:val="24"/>
+          <w:szCs w:val="24"/>
+        </w:rPr>
+      </w:pPr>
+      <w:r>
+        <w:rPr>
+          <w:rFonts w:ascii="Roboto" w:eastAsia="Times New Roman" w:hAnsi="Roboto" w:cs="Times New Roman"/>
+          <w:color w:val="4472C4" w:themeColor="accent1"/>
+          <w:sz w:val="24"/>
+          <w:szCs w:val="24"/>
+        </w:rPr>
+        <w:t xml:space="preserve">                          "Wind Speed": </w:t>
+      </w:r>
+      <w:proofErr w:type="spellStart"/>
+      <w:r>
+        <w:rPr>
+          <w:rFonts w:ascii="Roboto" w:eastAsia="Times New Roman" w:hAnsi="Roboto" w:cs="Times New Roman"/>
+          <w:color w:val="4472C4" w:themeColor="accent1"/>
+          <w:sz w:val="24"/>
+          <w:szCs w:val="24"/>
+        </w:rPr>
+        <w:t>city_wind</w:t>
+      </w:r>
+      <w:proofErr w:type="spellEnd"/>
+      <w:r>
+        <w:rPr>
+          <w:rFonts w:ascii="Roboto" w:eastAsia="Times New Roman" w:hAnsi="Roboto" w:cs="Times New Roman"/>
+          <w:color w:val="4472C4" w:themeColor="accent1"/>
+          <w:sz w:val="24"/>
+          <w:szCs w:val="24"/>
+        </w:rPr>
+        <w:t>,</w:t>
+      </w:r>
+    </w:p>
+    <w:p>
+      <w:pPr>
+        <w:spacing w:after="120" w:line="240" w:lineRule="auto"/>
+        <w:ind w:left="2160"/>
+        <w:rPr>
+          <w:rFonts w:ascii="Roboto" w:eastAsia="Times New Roman" w:hAnsi="Roboto" w:cs="Times New Roman"/>
+          <w:color w:val="4472C4" w:themeColor="accent1"/>
+          <w:sz w:val="24"/>
+          <w:szCs w:val="24"/>
+        </w:rPr>
+      </w:pPr>
+      <w:r>
+        <w:rPr>
+          <w:rFonts w:ascii="Roboto" w:eastAsia="Times New Roman" w:hAnsi="Roboto" w:cs="Times New Roman"/>
+          <w:color w:val="4472C4" w:themeColor="accent1"/>
+          <w:sz w:val="24"/>
+          <w:szCs w:val="24"/>
+        </w:rPr>
+        <w:t xml:space="preserve">                          "Country": </w:t>
+      </w:r>
+      <w:proofErr w:type="spellStart"/>
+      <w:r>
+        <w:rPr>
+          <w:rFonts w:ascii="Roboto" w:eastAsia="Times New Roman" w:hAnsi="Roboto" w:cs="Times New Roman"/>
+          <w:color w:val="4472C4" w:themeColor="accent1"/>
+          <w:sz w:val="24"/>
+          <w:szCs w:val="24"/>
+        </w:rPr>
+        <w:t>city_country</w:t>
+      </w:r>
+      <w:proofErr w:type="spellEnd"/>
+      <w:r>
+        <w:rPr>
+          <w:rFonts w:ascii="Roboto" w:eastAsia="Times New Roman" w:hAnsi="Roboto" w:cs="Times New Roman"/>
+          <w:color w:val="4472C4" w:themeColor="accent1"/>
+          <w:sz w:val="24"/>
+          <w:szCs w:val="24"/>
+        </w:rPr>
+        <w:t>,</w:t>
+      </w:r>
+    </w:p>
+    <w:p>
+      <w:pPr>
+        <w:spacing w:after="120" w:line="240" w:lineRule="auto"/>
+        <w:ind w:left="2160"/>
+        <w:rPr>
+          <w:rFonts w:ascii="Roboto" w:eastAsia="Times New Roman" w:hAnsi="Roboto" w:cs="Times New Roman"/>
+          <w:color w:val="4472C4" w:themeColor="accent1"/>
+          <w:sz w:val="24"/>
+          <w:szCs w:val="24"/>
+        </w:rPr>
+      </w:pPr>
+      <w:r>
+        <w:rPr>
+          <w:rFonts w:ascii="Roboto" w:eastAsia="Times New Roman" w:hAnsi="Roboto" w:cs="Times New Roman"/>
+          <w:color w:val="4472C4" w:themeColor="accent1"/>
+          <w:sz w:val="24"/>
+          <w:szCs w:val="24"/>
+        </w:rPr>
+        <w:t xml:space="preserve">                          "Date": </w:t>
+      </w:r>
+      <w:proofErr w:type="spellStart"/>
+      <w:r>
+        <w:rPr>
+          <w:rFonts w:ascii="Roboto" w:eastAsia="Times New Roman" w:hAnsi="Roboto" w:cs="Times New Roman"/>
+          <w:color w:val="4472C4" w:themeColor="accent1"/>
+          <w:sz w:val="24"/>
+          <w:szCs w:val="24"/>
+        </w:rPr>
+        <w:t>city_date</w:t>
+      </w:r>
+      <w:proofErr w:type="spellEnd"/>
+      <w:r>
+        <w:rPr>
+          <w:rFonts w:ascii="Roboto" w:eastAsia="Times New Roman" w:hAnsi="Roboto" w:cs="Times New Roman"/>
+          <w:color w:val="4472C4" w:themeColor="accent1"/>
+          <w:sz w:val="24"/>
+          <w:szCs w:val="24"/>
+        </w:rPr>
+        <w:t>})</w:t>
+      </w:r>
+    </w:p>
+    <w:p>
+      <w:pPr>
+        <w:spacing w:after="120" w:line="240" w:lineRule="auto"/>
+        <w:ind w:left="2160"/>
+        <w:rPr>
+          <w:rFonts w:ascii="Roboto" w:eastAsia="Times New Roman" w:hAnsi="Roboto" w:cs="Times New Roman"/>
+          <w:color w:val="4472C4" w:themeColor="accent1"/>
+          <w:sz w:val="24"/>
+          <w:szCs w:val="24"/>
+        </w:rPr>
+      </w:pPr>
+      <w:r>
+        <w:rPr>
+          <w:rFonts w:ascii="Roboto" w:eastAsia="Times New Roman" w:hAnsi="Roboto" w:cs="Times New Roman"/>
+          <w:color w:val="4472C4" w:themeColor="accent1"/>
+          <w:sz w:val="24"/>
+          <w:szCs w:val="24"/>
+        </w:rPr>
+        <w:t xml:space="preserve"># Convert the array of dictionaries to a Pandas </w:t>
+      </w:r>
+      <w:proofErr w:type="spellStart"/>
+      <w:r>
+        <w:rPr>
+          <w:rFonts w:ascii="Roboto" w:eastAsia="Times New Roman" w:hAnsi="Roboto" w:cs="Times New Roman"/>
+          <w:color w:val="4472C4" w:themeColor="accent1"/>
+          <w:sz w:val="24"/>
+          <w:szCs w:val="24"/>
+        </w:rPr>
+        <w:t>DataFrame</w:t>
+      </w:r>
+      <w:proofErr w:type="spellEnd"/>
+      <w:r>
+        <w:rPr>
+          <w:rFonts w:ascii="Roboto" w:eastAsia="Times New Roman" w:hAnsi="Roboto" w:cs="Times New Roman"/>
+          <w:color w:val="4472C4" w:themeColor="accent1"/>
+          <w:sz w:val="24"/>
+          <w:szCs w:val="24"/>
+        </w:rPr>
+        <w:t>.</w:t>
+      </w:r>
+    </w:p>
+    <w:p>
+      <w:pPr>
+        <w:spacing w:after="120" w:line="240" w:lineRule="auto"/>
+        <w:ind w:left="2160"/>
+        <w:rPr>
+          <w:rFonts w:ascii="Roboto" w:eastAsia="Times New Roman" w:hAnsi="Roboto" w:cs="Times New Roman"/>
+          <w:color w:val="4472C4" w:themeColor="accent1"/>
+          <w:sz w:val="24"/>
+          <w:szCs w:val="24"/>
+        </w:rPr>
+      </w:pPr>
+      <w:proofErr w:type="spellStart"/>
+      <w:r>
+        <w:rPr>
+          <w:rFonts w:ascii="Roboto" w:eastAsia="Times New Roman" w:hAnsi="Roboto" w:cs="Times New Roman"/>
+          <w:color w:val="4472C4" w:themeColor="accent1"/>
+          <w:sz w:val="24"/>
+          <w:szCs w:val="24"/>
+        </w:rPr>
+        <w:t>city_data_df</w:t>
+      </w:r>
+      <w:proofErr w:type="spellEnd"/>
+      <w:r>
+        <w:rPr>
+          <w:rFonts w:ascii="Roboto" w:eastAsia="Times New Roman" w:hAnsi="Roboto" w:cs="Times New Roman"/>
+          <w:color w:val="4472C4" w:themeColor="accent1"/>
+          <w:sz w:val="24"/>
+          <w:szCs w:val="24"/>
+        </w:rPr>
+        <w:t xml:space="preserve"> = </w:t>
+      </w:r>
+      <w:proofErr w:type="spellStart"/>
+      <w:proofErr w:type="gramStart"/>
+      <w:r>
+        <w:rPr>
+          <w:rFonts w:ascii="Roboto" w:eastAsia="Times New Roman" w:hAnsi="Roboto" w:cs="Times New Roman"/>
+          <w:color w:val="4472C4" w:themeColor="accent1"/>
+          <w:sz w:val="24"/>
+          <w:szCs w:val="24"/>
+        </w:rPr>
+        <w:t>pd.DataFrame</w:t>
+      </w:r>
+      <w:proofErr w:type="spellEnd"/>
+      <w:proofErr w:type="gramEnd"/>
+      <w:r>
+        <w:rPr>
+          <w:rFonts w:ascii="Roboto" w:eastAsia="Times New Roman" w:hAnsi="Roboto" w:cs="Times New Roman"/>
+          <w:color w:val="4472C4" w:themeColor="accent1"/>
+          <w:sz w:val="24"/>
+          <w:szCs w:val="24"/>
+        </w:rPr>
+        <w:t>(</w:t>
+      </w:r>
+      <w:proofErr w:type="spellStart"/>
+      <w:r>
+        <w:rPr>
+          <w:rFonts w:ascii="Roboto" w:eastAsia="Times New Roman" w:hAnsi="Roboto" w:cs="Times New Roman"/>
+          <w:color w:val="4472C4" w:themeColor="accent1"/>
+          <w:sz w:val="24"/>
+          <w:szCs w:val="24"/>
+        </w:rPr>
+        <w:t>city_data</w:t>
+      </w:r>
+      <w:proofErr w:type="spellEnd"/>
+      <w:r>
+        <w:rPr>
+          <w:rFonts w:ascii="Roboto" w:eastAsia="Times New Roman" w:hAnsi="Roboto" w:cs="Times New Roman"/>
+          <w:color w:val="4472C4" w:themeColor="accent1"/>
+          <w:sz w:val="24"/>
+          <w:szCs w:val="24"/>
+        </w:rPr>
+        <w:t>)</w:t>
+      </w:r>
+    </w:p>
+    <w:p>
+      <w:pPr>
+        <w:spacing w:after="120" w:line="240" w:lineRule="auto"/>
+        <w:ind w:left="2160"/>
+        <w:rPr>
+          <w:rFonts w:ascii="Roboto" w:eastAsia="Times New Roman" w:hAnsi="Roboto" w:cs="Times New Roman"/>
+          <w:color w:val="4472C4" w:themeColor="accent1"/>
+          <w:sz w:val="24"/>
+          <w:szCs w:val="24"/>
+        </w:rPr>
+      </w:pPr>
+    </w:p>
+    <w:p>
+      <w:pPr>
+        <w:numPr>
+          <w:ilvl w:val="0"/>
+          <w:numId w:val="3"/>
+        </w:numPr>
+        <w:spacing w:before="375" w:after="375" w:line="360" w:lineRule="atLeast"/>
+        <w:rPr>
+          <w:rFonts w:ascii="Roboto" w:eastAsia="Times New Roman" w:hAnsi="Roboto" w:cs="Times New Roman"/>
+          <w:color w:val="2B2B2B"/>
+          <w:sz w:val="30"/>
+          <w:szCs w:val="30"/>
+        </w:rPr>
+      </w:pPr>
+      <w:r>
+        <w:rPr>
+          <w:rFonts w:ascii="Roboto" w:eastAsia="Times New Roman" w:hAnsi="Roboto" w:cs="Times New Roman"/>
+          <w:b/>
+          <w:bCs/>
+          <w:color w:val="2B2B2B"/>
+          <w:sz w:val="30"/>
+          <w:szCs w:val="30"/>
+        </w:rPr>
+        <w:t>Exploratory Analysis with Visualization</w:t>
+      </w:r>
+    </w:p>
+    <w:p>
+      <w:pPr>
+        <w:numPr>
+          <w:ilvl w:val="1"/>
+          <w:numId w:val="3"/>
+        </w:numPr>
+        <w:spacing w:before="100" w:beforeAutospacing="1" w:after="120" w:line="360" w:lineRule="atLeast"/>
+        <w:rPr>
+          <w:rFonts w:ascii="Roboto" w:eastAsia="Times New Roman" w:hAnsi="Roboto" w:cs="Times New Roman"/>
+          <w:color w:val="2B2B2B"/>
+          <w:sz w:val="30"/>
+          <w:szCs w:val="30"/>
+        </w:rPr>
+      </w:pPr>
+      <w:r>
+        <w:rPr>
+          <w:rFonts w:ascii="Roboto" w:eastAsia="Times New Roman" w:hAnsi="Roboto" w:cs="Times New Roman"/>
+          <w:color w:val="2B2B2B"/>
+          <w:sz w:val="30"/>
+          <w:szCs w:val="30"/>
+        </w:rPr>
+        <w:t>Create scatter plots of the weather data for the following comparisons:</w:t>
+      </w:r>
+    </w:p>
+    <w:p>
+      <w:pPr>
+        <w:spacing w:before="100" w:beforeAutospacing="1" w:after="120" w:line="360" w:lineRule="atLeast"/>
+        <w:ind w:left="2160"/>
+        <w:rPr>
+          <w:rFonts w:ascii="Roboto" w:eastAsia="Times New Roman" w:hAnsi="Roboto" w:cs="Times New Roman"/>
+          <w:b/>
+          <w:bCs/>
+          <w:color w:val="4472C4" w:themeColor="accent1"/>
+          <w:sz w:val="24"/>
+          <w:szCs w:val="24"/>
+        </w:rPr>
+      </w:pPr>
+      <w:proofErr w:type="spellStart"/>
+      <w:proofErr w:type="gramStart"/>
+      <w:r>
+        <w:rPr>
+          <w:rFonts w:ascii="Roboto" w:eastAsia="Times New Roman" w:hAnsi="Roboto" w:cs="Times New Roman"/>
+          <w:color w:val="4472C4" w:themeColor="accent1"/>
+          <w:sz w:val="24"/>
+          <w:szCs w:val="24"/>
+        </w:rPr>
+        <w:t>plt.scatter</w:t>
+      </w:r>
+      <w:proofErr w:type="spellEnd"/>
+      <w:proofErr w:type="gramEnd"/>
+      <w:r>
+        <w:rPr>
+          <w:rFonts w:ascii="Roboto" w:eastAsia="Times New Roman" w:hAnsi="Roboto" w:cs="Times New Roman"/>
+          <w:color w:val="4472C4" w:themeColor="accent1"/>
+          <w:sz w:val="24"/>
+          <w:szCs w:val="24"/>
+        </w:rPr>
+        <w:t>(lats,</w:t>
+      </w:r>
+      <w:r>
+        <w:rPr>
+          <w:rFonts w:ascii="Roboto" w:eastAsia="Times New Roman" w:hAnsi="Roboto" w:cs="Times New Roman"/>
+          <w:color w:val="4472C4" w:themeColor="accent1"/>
+          <w:sz w:val="24"/>
+          <w:szCs w:val="24"/>
+        </w:rPr>
+        <w:t xml:space="preserve"> </w:t>
+      </w:r>
+      <w:proofErr w:type="spellStart"/>
+      <w:r>
+        <w:rPr>
+          <w:rFonts w:ascii="Roboto" w:eastAsia="Times New Roman" w:hAnsi="Roboto" w:cs="Times New Roman"/>
+          <w:color w:val="4472C4" w:themeColor="accent1"/>
+          <w:sz w:val="24"/>
+          <w:szCs w:val="24"/>
+        </w:rPr>
+        <w:t>max_temps</w:t>
+      </w:r>
+      <w:proofErr w:type="spellEnd"/>
+      <w:r>
+        <w:rPr>
+          <w:rFonts w:ascii="Roboto" w:eastAsia="Times New Roman" w:hAnsi="Roboto" w:cs="Times New Roman"/>
+          <w:color w:val="4472C4" w:themeColor="accent1"/>
+          <w:sz w:val="24"/>
+          <w:szCs w:val="24"/>
+        </w:rPr>
+        <w:t>,</w:t>
+      </w:r>
+      <w:r>
+        <w:rPr>
+          <w:rFonts w:ascii="Roboto" w:eastAsia="Times New Roman" w:hAnsi="Roboto" w:cs="Times New Roman"/>
+          <w:color w:val="4472C4" w:themeColor="accent1"/>
+          <w:sz w:val="24"/>
+          <w:szCs w:val="24"/>
+        </w:rPr>
+        <w:t xml:space="preserve"> </w:t>
+      </w:r>
+      <w:proofErr w:type="spellStart"/>
+      <w:r>
+        <w:rPr>
+          <w:rFonts w:ascii="Roboto" w:eastAsia="Times New Roman" w:hAnsi="Roboto" w:cs="Times New Roman"/>
+          <w:color w:val="4472C4" w:themeColor="accent1"/>
+          <w:sz w:val="24"/>
+          <w:szCs w:val="24"/>
+        </w:rPr>
+        <w:t>edgecolor</w:t>
+      </w:r>
+      <w:proofErr w:type="spellEnd"/>
+      <w:r>
+        <w:rPr>
+          <w:rFonts w:ascii="Roboto" w:eastAsia="Times New Roman" w:hAnsi="Roboto" w:cs="Times New Roman"/>
+          <w:color w:val="4472C4" w:themeColor="accent1"/>
+          <w:sz w:val="24"/>
+          <w:szCs w:val="24"/>
+        </w:rPr>
+        <w:t>="black", linewidths=1, marker="o",</w:t>
+      </w:r>
+      <w:r>
+        <w:rPr>
+          <w:rFonts w:ascii="Roboto" w:eastAsia="Times New Roman" w:hAnsi="Roboto" w:cs="Times New Roman"/>
+          <w:color w:val="4472C4" w:themeColor="accent1"/>
+          <w:sz w:val="24"/>
+          <w:szCs w:val="24"/>
+        </w:rPr>
+        <w:t xml:space="preserve"> </w:t>
+      </w:r>
+      <w:r>
+        <w:rPr>
+          <w:rFonts w:ascii="Roboto" w:eastAsia="Times New Roman" w:hAnsi="Roboto" w:cs="Times New Roman"/>
+          <w:color w:val="4472C4" w:themeColor="accent1"/>
+          <w:sz w:val="24"/>
+          <w:szCs w:val="24"/>
+        </w:rPr>
+        <w:t>alpha=0.8, label="Cities")</w:t>
+      </w:r>
+    </w:p>
+    <w:p>
+      <w:pPr>
+        <w:numPr>
+          <w:ilvl w:val="2"/>
+          <w:numId w:val="3"/>
+        </w:numPr>
+        <w:spacing w:before="100" w:beforeAutospacing="1" w:after="120" w:line="360" w:lineRule="atLeast"/>
+        <w:rPr>
+          <w:rFonts w:ascii="Roboto" w:eastAsia="Times New Roman" w:hAnsi="Roboto" w:cs="Times New Roman"/>
+          <w:color w:val="2B2B2B"/>
+          <w:sz w:val="30"/>
+          <w:szCs w:val="30"/>
+        </w:rPr>
+      </w:pPr>
+      <w:r>
+        <w:rPr>
+          <w:rFonts w:ascii="Roboto" w:eastAsia="Times New Roman" w:hAnsi="Roboto" w:cs="Times New Roman"/>
+          <w:color w:val="2B2B2B"/>
+          <w:sz w:val="30"/>
+          <w:szCs w:val="30"/>
+        </w:rPr>
+        <w:t>Latitude versus temperature</w:t>
+      </w:r>
+    </w:p>
+    <w:p>
+      <w:pPr>
+        <w:numPr>
+          <w:ilvl w:val="2"/>
+          <w:numId w:val="3"/>
+        </w:numPr>
+        <w:spacing w:before="100" w:beforeAutospacing="1" w:after="120" w:line="360" w:lineRule="atLeast"/>
+        <w:rPr>
+          <w:rFonts w:ascii="Roboto" w:eastAsia="Times New Roman" w:hAnsi="Roboto" w:cs="Times New Roman"/>
+          <w:color w:val="2B2B2B"/>
+          <w:sz w:val="30"/>
+          <w:szCs w:val="30"/>
+        </w:rPr>
+      </w:pPr>
+      <w:r>
+        <w:rPr>
+          <w:rFonts w:ascii="Roboto" w:eastAsia="Times New Roman" w:hAnsi="Roboto" w:cs="Times New Roman"/>
+          <w:color w:val="2B2B2B"/>
+          <w:sz w:val="30"/>
+          <w:szCs w:val="30"/>
+        </w:rPr>
+        <w:t>Latitude versus humidity</w:t>
+      </w:r>
+    </w:p>
+    <w:p>
+      <w:pPr>
+        <w:numPr>
+          <w:ilvl w:val="2"/>
+          <w:numId w:val="3"/>
+        </w:numPr>
+        <w:spacing w:before="100" w:beforeAutospacing="1" w:after="120" w:line="360" w:lineRule="atLeast"/>
+        <w:rPr>
+          <w:rFonts w:ascii="Roboto" w:eastAsia="Times New Roman" w:hAnsi="Roboto" w:cs="Times New Roman"/>
+          <w:color w:val="2B2B2B"/>
+          <w:sz w:val="30"/>
+          <w:szCs w:val="30"/>
+        </w:rPr>
+      </w:pPr>
+      <w:r>
+        <w:rPr>
+          <w:rFonts w:ascii="Roboto" w:eastAsia="Times New Roman" w:hAnsi="Roboto" w:cs="Times New Roman"/>
+          <w:color w:val="2B2B2B"/>
+          <w:sz w:val="30"/>
+          <w:szCs w:val="30"/>
+        </w:rPr>
+        <w:t>Latitude versus cloudiness</w:t>
+      </w:r>
+    </w:p>
+    <w:p>
+      <w:pPr>
+        <w:numPr>
+          <w:ilvl w:val="2"/>
+          <w:numId w:val="3"/>
+        </w:numPr>
+        <w:spacing w:before="100" w:beforeAutospacing="1" w:after="100" w:afterAutospacing="1" w:line="360" w:lineRule="atLeast"/>
+        <w:rPr>
+          <w:rFonts w:ascii="Roboto" w:eastAsia="Times New Roman" w:hAnsi="Roboto" w:cs="Times New Roman"/>
+          <w:color w:val="2B2B2B"/>
+          <w:sz w:val="30"/>
+          <w:szCs w:val="30"/>
+        </w:rPr>
+      </w:pPr>
+      <w:r>
+        <w:rPr>
+          <w:rFonts w:ascii="Roboto" w:eastAsia="Times New Roman" w:hAnsi="Roboto" w:cs="Times New Roman"/>
+          <w:color w:val="2B2B2B"/>
+          <w:sz w:val="30"/>
+          <w:szCs w:val="30"/>
+        </w:rPr>
+        <w:t>Latitude versus wind speed</w:t>
+      </w:r>
+    </w:p>
+    <w:p>
+      <w:pPr>
+        <w:numPr>
+          <w:ilvl w:val="1"/>
+          <w:numId w:val="3"/>
+        </w:numPr>
+        <w:spacing w:before="100" w:beforeAutospacing="1" w:after="120" w:line="360" w:lineRule="atLeast"/>
+        <w:rPr>
+          <w:rFonts w:ascii="Roboto" w:eastAsia="Times New Roman" w:hAnsi="Roboto" w:cs="Times New Roman"/>
+          <w:color w:val="2B2B2B"/>
+          <w:sz w:val="30"/>
+          <w:szCs w:val="30"/>
+        </w:rPr>
+      </w:pPr>
+      <w:r>
+        <w:rPr>
+          <w:rFonts w:ascii="Roboto" w:eastAsia="Times New Roman" w:hAnsi="Roboto" w:cs="Times New Roman"/>
+          <w:color w:val="2B2B2B"/>
+          <w:sz w:val="30"/>
+          <w:szCs w:val="30"/>
+        </w:rPr>
+        <w:t>Determine the correlations for the following weather data:</w:t>
+      </w:r>
+    </w:p>
+    <w:p>
+      <w:pPr>
+        <w:spacing w:after="120" w:line="240" w:lineRule="auto"/>
+        <w:ind w:left="2160"/>
+        <w:rPr>
+          <w:rFonts w:ascii="Roboto" w:eastAsia="Times New Roman" w:hAnsi="Roboto" w:cs="Times New Roman"/>
+          <w:color w:val="4472C4" w:themeColor="accent1"/>
+          <w:sz w:val="24"/>
+          <w:szCs w:val="24"/>
+        </w:rPr>
+      </w:pPr>
+      <w:r>
+        <w:rPr>
+          <w:rFonts w:ascii="Roboto" w:eastAsia="Times New Roman" w:hAnsi="Roboto" w:cs="Times New Roman"/>
+          <w:color w:val="4472C4" w:themeColor="accent1"/>
+          <w:sz w:val="24"/>
+          <w:szCs w:val="24"/>
+        </w:rPr>
+        <w:t># Import linear regression from the SciPy stats module.</w:t>
+      </w:r>
+    </w:p>
+    <w:p>
+      <w:pPr>
+        <w:spacing w:after="120" w:line="240" w:lineRule="auto"/>
+        <w:ind w:left="2160"/>
+        <w:rPr>
+          <w:rFonts w:ascii="Roboto" w:eastAsia="Times New Roman" w:hAnsi="Roboto" w:cs="Times New Roman"/>
+          <w:color w:val="4472C4" w:themeColor="accent1"/>
+          <w:sz w:val="24"/>
+          <w:szCs w:val="24"/>
+        </w:rPr>
+      </w:pPr>
+      <w:r>
+        <w:rPr>
+          <w:rFonts w:ascii="Roboto" w:eastAsia="Times New Roman" w:hAnsi="Roboto" w:cs="Times New Roman"/>
+          <w:color w:val="4472C4" w:themeColor="accent1"/>
+          <w:sz w:val="24"/>
+          <w:szCs w:val="24"/>
+        </w:rPr>
+        <w:t xml:space="preserve">from </w:t>
+      </w:r>
+      <w:proofErr w:type="spellStart"/>
+      <w:proofErr w:type="gramStart"/>
+      <w:r>
+        <w:rPr>
+          <w:rFonts w:ascii="Roboto" w:eastAsia="Times New Roman" w:hAnsi="Roboto" w:cs="Times New Roman"/>
+          <w:color w:val="4472C4" w:themeColor="accent1"/>
+          <w:sz w:val="24"/>
+          <w:szCs w:val="24"/>
+        </w:rPr>
+        <w:t>scipy.stats</w:t>
+      </w:r>
+      <w:proofErr w:type="spellEnd"/>
+      <w:proofErr w:type="gramEnd"/>
+      <w:r>
+        <w:rPr>
+          <w:rFonts w:ascii="Roboto" w:eastAsia="Times New Roman" w:hAnsi="Roboto" w:cs="Times New Roman"/>
+          <w:color w:val="4472C4" w:themeColor="accent1"/>
+          <w:sz w:val="24"/>
+          <w:szCs w:val="24"/>
+        </w:rPr>
+        <w:t xml:space="preserve"> import </w:t>
+      </w:r>
+      <w:proofErr w:type="spellStart"/>
+      <w:r>
+        <w:rPr>
+          <w:rFonts w:ascii="Roboto" w:eastAsia="Times New Roman" w:hAnsi="Roboto" w:cs="Times New Roman"/>
+          <w:color w:val="4472C4" w:themeColor="accent1"/>
+          <w:sz w:val="24"/>
+          <w:szCs w:val="24"/>
+        </w:rPr>
+        <w:t>linregress</w:t>
+      </w:r>
+      <w:proofErr w:type="spellEnd"/>
+    </w:p>
+    <w:p>
+      <w:pPr>
+        <w:spacing w:before="100" w:beforeAutospacing="1" w:after="120" w:line="360" w:lineRule="atLeast"/>
+        <w:ind w:left="1440"/>
+        <w:rPr>
+          <w:rFonts w:ascii="Roboto" w:eastAsia="Times New Roman" w:hAnsi="Roboto" w:cs="Times New Roman"/>
+          <w:color w:val="2B2B2B"/>
+          <w:sz w:val="30"/>
+          <w:szCs w:val="30"/>
+        </w:rPr>
+      </w:pPr>
+    </w:p>
+    <w:p>
+      <w:pPr>
+        <w:numPr>
+          <w:ilvl w:val="2"/>
+          <w:numId w:val="3"/>
+        </w:numPr>
+        <w:spacing w:before="100" w:beforeAutospacing="1" w:after="120" w:line="360" w:lineRule="atLeast"/>
+        <w:rPr>
+          <w:rFonts w:ascii="Roboto" w:eastAsia="Times New Roman" w:hAnsi="Roboto" w:cs="Times New Roman"/>
+          <w:color w:val="2B2B2B"/>
+          <w:sz w:val="30"/>
+          <w:szCs w:val="30"/>
+        </w:rPr>
+      </w:pPr>
+      <w:r>
+        <w:rPr>
+          <w:rFonts w:ascii="Roboto" w:eastAsia="Times New Roman" w:hAnsi="Roboto" w:cs="Times New Roman"/>
+          <w:color w:val="2B2B2B"/>
+          <w:sz w:val="30"/>
+          <w:szCs w:val="30"/>
+        </w:rPr>
+        <w:t>Latitude and temperature</w:t>
+      </w:r>
+    </w:p>
+    <w:p>
+      <w:pPr>
+        <w:numPr>
+          <w:ilvl w:val="2"/>
+          <w:numId w:val="3"/>
+        </w:numPr>
+        <w:spacing w:before="100" w:beforeAutospacing="1" w:after="120" w:line="360" w:lineRule="atLeast"/>
+        <w:rPr>
+          <w:rFonts w:ascii="Roboto" w:eastAsia="Times New Roman" w:hAnsi="Roboto" w:cs="Times New Roman"/>
+          <w:color w:val="2B2B2B"/>
+          <w:sz w:val="30"/>
+          <w:szCs w:val="30"/>
+        </w:rPr>
+      </w:pPr>
+      <w:r>
+        <w:rPr>
+          <w:rFonts w:ascii="Roboto" w:eastAsia="Times New Roman" w:hAnsi="Roboto" w:cs="Times New Roman"/>
+          <w:color w:val="2B2B2B"/>
+          <w:sz w:val="30"/>
+          <w:szCs w:val="30"/>
+        </w:rPr>
+        <w:t>Latitude and humidity</w:t>
+      </w:r>
+    </w:p>
+    <w:p>
+      <w:pPr>
+        <w:numPr>
+          <w:ilvl w:val="2"/>
+          <w:numId w:val="3"/>
+        </w:numPr>
+        <w:spacing w:before="100" w:beforeAutospacing="1" w:after="120" w:line="360" w:lineRule="atLeast"/>
+        <w:rPr>
+          <w:rFonts w:ascii="Roboto" w:eastAsia="Times New Roman" w:hAnsi="Roboto" w:cs="Times New Roman"/>
+          <w:color w:val="2B2B2B"/>
+          <w:sz w:val="30"/>
+          <w:szCs w:val="30"/>
+        </w:rPr>
+      </w:pPr>
+      <w:r>
+        <w:rPr>
+          <w:rFonts w:ascii="Roboto" w:eastAsia="Times New Roman" w:hAnsi="Roboto" w:cs="Times New Roman"/>
+          <w:color w:val="2B2B2B"/>
+          <w:sz w:val="30"/>
+          <w:szCs w:val="30"/>
+        </w:rPr>
+        <w:t>Latitude and cloudiness</w:t>
+      </w:r>
+    </w:p>
+    <w:p>
+      <w:pPr>
+        <w:numPr>
+          <w:ilvl w:val="2"/>
+          <w:numId w:val="3"/>
+        </w:numPr>
+        <w:spacing w:before="100" w:beforeAutospacing="1" w:after="100" w:afterAutospacing="1" w:line="360" w:lineRule="atLeast"/>
+        <w:rPr>
+          <w:rFonts w:ascii="Roboto" w:eastAsia="Times New Roman" w:hAnsi="Roboto" w:cs="Times New Roman"/>
+          <w:color w:val="2B2B2B"/>
+          <w:sz w:val="30"/>
+          <w:szCs w:val="30"/>
+        </w:rPr>
+      </w:pPr>
+      <w:r>
+        <w:rPr>
+          <w:rFonts w:ascii="Roboto" w:eastAsia="Times New Roman" w:hAnsi="Roboto" w:cs="Times New Roman"/>
+          <w:color w:val="2B2B2B"/>
+          <w:sz w:val="30"/>
+          <w:szCs w:val="30"/>
+        </w:rPr>
+        <w:t>Latitude and wind speed</w:t>
+      </w:r>
+    </w:p>
+    <w:p>
+      <w:pPr>
+        <w:spacing w:before="100" w:beforeAutospacing="1" w:after="100" w:afterAutospacing="1" w:line="360" w:lineRule="atLeast"/>
+        <w:ind w:left="2160"/>
+        <w:rPr>
+          <w:rFonts w:ascii="Roboto" w:eastAsia="Times New Roman" w:hAnsi="Roboto" w:cs="Times New Roman"/>
+          <w:color w:val="2B2B2B"/>
+          <w:sz w:val="30"/>
+          <w:szCs w:val="30"/>
+        </w:rPr>
+      </w:pPr>
+    </w:p>
+    <w:p>
+      <w:pPr>
+        <w:numPr>
+          <w:ilvl w:val="1"/>
+          <w:numId w:val="3"/>
+        </w:numPr>
+        <w:spacing w:before="100" w:beforeAutospacing="1" w:after="100" w:afterAutospacing="1" w:line="360" w:lineRule="atLeast"/>
+        <w:rPr>
+          <w:rFonts w:ascii="Roboto" w:eastAsia="Times New Roman" w:hAnsi="Roboto" w:cs="Times New Roman"/>
+          <w:color w:val="2B2B2B"/>
+          <w:sz w:val="30"/>
+          <w:szCs w:val="30"/>
+        </w:rPr>
+      </w:pPr>
+      <w:r>
+        <w:rPr>
+          <w:rFonts w:ascii="Roboto" w:eastAsia="Times New Roman" w:hAnsi="Roboto" w:cs="Times New Roman"/>
+          <w:color w:val="2B2B2B"/>
+          <w:sz w:val="30"/>
+          <w:szCs w:val="30"/>
+        </w:rPr>
+        <w:t>Create a series of heatmaps using the Google Maps and Places API that showcases the following:</w:t>
+      </w:r>
+    </w:p>
+    <w:p>
+      <w:pPr>
+        <w:spacing w:after="120" w:line="240" w:lineRule="auto"/>
+        <w:ind w:left="2160"/>
+        <w:rPr>
+          <w:rFonts w:ascii="Roboto" w:eastAsia="Times New Roman" w:hAnsi="Roboto" w:cs="Times New Roman"/>
+          <w:color w:val="4472C4" w:themeColor="accent1"/>
+          <w:sz w:val="24"/>
+          <w:szCs w:val="24"/>
+        </w:rPr>
+      </w:pPr>
+      <w:r>
+        <w:rPr>
+          <w:rFonts w:ascii="Roboto" w:eastAsia="Times New Roman" w:hAnsi="Roboto" w:cs="Times New Roman"/>
+          <w:color w:val="4472C4" w:themeColor="accent1"/>
+          <w:sz w:val="24"/>
+          <w:szCs w:val="24"/>
+        </w:rPr>
+        <w:t xml:space="preserve">$ </w:t>
+      </w:r>
+      <w:proofErr w:type="spellStart"/>
+      <w:r>
+        <w:rPr>
+          <w:rFonts w:ascii="Roboto" w:eastAsia="Times New Roman" w:hAnsi="Roboto" w:cs="Times New Roman"/>
+          <w:color w:val="4472C4" w:themeColor="accent1"/>
+          <w:sz w:val="24"/>
+          <w:szCs w:val="24"/>
+        </w:rPr>
+        <w:t>conda</w:t>
+      </w:r>
+      <w:proofErr w:type="spellEnd"/>
+      <w:r>
+        <w:rPr>
+          <w:rFonts w:ascii="Roboto" w:eastAsia="Times New Roman" w:hAnsi="Roboto" w:cs="Times New Roman"/>
+          <w:color w:val="4472C4" w:themeColor="accent1"/>
+          <w:sz w:val="24"/>
+          <w:szCs w:val="24"/>
+        </w:rPr>
+        <w:t xml:space="preserve"> install -c </w:t>
+      </w:r>
+      <w:proofErr w:type="spellStart"/>
+      <w:r>
+        <w:rPr>
+          <w:rFonts w:ascii="Roboto" w:eastAsia="Times New Roman" w:hAnsi="Roboto" w:cs="Times New Roman"/>
+          <w:color w:val="4472C4" w:themeColor="accent1"/>
+          <w:sz w:val="24"/>
+          <w:szCs w:val="24"/>
+        </w:rPr>
+        <w:t>conda</w:t>
+      </w:r>
+      <w:proofErr w:type="spellEnd"/>
+      <w:r>
+        <w:rPr>
+          <w:rFonts w:ascii="Roboto" w:eastAsia="Times New Roman" w:hAnsi="Roboto" w:cs="Times New Roman"/>
+          <w:color w:val="4472C4" w:themeColor="accent1"/>
+          <w:sz w:val="24"/>
+          <w:szCs w:val="24"/>
+        </w:rPr>
+        <w:t xml:space="preserve">-forge </w:t>
+      </w:r>
+      <w:proofErr w:type="spellStart"/>
+      <w:r>
+        <w:rPr>
+          <w:rFonts w:ascii="Roboto" w:eastAsia="Times New Roman" w:hAnsi="Roboto" w:cs="Times New Roman"/>
+          <w:color w:val="4472C4" w:themeColor="accent1"/>
+          <w:sz w:val="24"/>
+          <w:szCs w:val="24"/>
+        </w:rPr>
+        <w:t>gmaps</w:t>
+      </w:r>
+      <w:proofErr w:type="spellEnd"/>
+    </w:p>
+    <w:p>
+      <w:pPr>
+        <w:spacing w:after="120" w:line="240" w:lineRule="auto"/>
+        <w:ind w:left="2160"/>
+        <w:rPr>
+          <w:rFonts w:ascii="Roboto" w:eastAsia="Times New Roman" w:hAnsi="Roboto" w:cs="Times New Roman"/>
+          <w:color w:val="4472C4" w:themeColor="accent1"/>
+          <w:sz w:val="24"/>
+          <w:szCs w:val="24"/>
+        </w:rPr>
+      </w:pPr>
+      <w:r>
+        <w:rPr>
+          <w:rFonts w:ascii="Roboto" w:eastAsia="Times New Roman" w:hAnsi="Roboto" w:cs="Times New Roman"/>
+          <w:color w:val="4472C4" w:themeColor="accent1"/>
+          <w:sz w:val="24"/>
+          <w:szCs w:val="24"/>
+        </w:rPr>
+        <w:t xml:space="preserve">$ </w:t>
+      </w:r>
+      <w:proofErr w:type="spellStart"/>
+      <w:r>
+        <w:rPr>
+          <w:rFonts w:ascii="Roboto" w:eastAsia="Times New Roman" w:hAnsi="Roboto" w:cs="Times New Roman"/>
+          <w:color w:val="4472C4" w:themeColor="accent1"/>
+          <w:sz w:val="24"/>
+          <w:szCs w:val="24"/>
+        </w:rPr>
+        <w:t>jupyter</w:t>
+      </w:r>
+      <w:proofErr w:type="spellEnd"/>
+      <w:r>
+        <w:rPr>
+          <w:rFonts w:ascii="Roboto" w:eastAsia="Times New Roman" w:hAnsi="Roboto" w:cs="Times New Roman"/>
+          <w:color w:val="4472C4" w:themeColor="accent1"/>
+          <w:sz w:val="24"/>
+          <w:szCs w:val="24"/>
+        </w:rPr>
+        <w:t xml:space="preserve"> </w:t>
+      </w:r>
+      <w:proofErr w:type="spellStart"/>
+      <w:r>
+        <w:rPr>
+          <w:rFonts w:ascii="Roboto" w:eastAsia="Times New Roman" w:hAnsi="Roboto" w:cs="Times New Roman"/>
+          <w:color w:val="4472C4" w:themeColor="accent1"/>
+          <w:sz w:val="24"/>
+          <w:szCs w:val="24"/>
+        </w:rPr>
+        <w:t>nbextension</w:t>
+      </w:r>
+      <w:proofErr w:type="spellEnd"/>
+      <w:r>
+        <w:rPr>
+          <w:rFonts w:ascii="Roboto" w:eastAsia="Times New Roman" w:hAnsi="Roboto" w:cs="Times New Roman"/>
+          <w:color w:val="4472C4" w:themeColor="accent1"/>
+          <w:sz w:val="24"/>
+          <w:szCs w:val="24"/>
+        </w:rPr>
+        <w:t xml:space="preserve"> enable --</w:t>
+      </w:r>
+      <w:proofErr w:type="spellStart"/>
+      <w:r>
+        <w:rPr>
+          <w:rFonts w:ascii="Roboto" w:eastAsia="Times New Roman" w:hAnsi="Roboto" w:cs="Times New Roman"/>
+          <w:color w:val="4472C4" w:themeColor="accent1"/>
+          <w:sz w:val="24"/>
+          <w:szCs w:val="24"/>
+        </w:rPr>
+        <w:t>py</w:t>
+      </w:r>
+      <w:proofErr w:type="spellEnd"/>
+      <w:r>
+        <w:rPr>
+          <w:rFonts w:ascii="Roboto" w:eastAsia="Times New Roman" w:hAnsi="Roboto" w:cs="Times New Roman"/>
+          <w:color w:val="4472C4" w:themeColor="accent1"/>
+          <w:sz w:val="24"/>
+          <w:szCs w:val="24"/>
+        </w:rPr>
+        <w:t xml:space="preserve"> --sys-prefix </w:t>
+      </w:r>
+      <w:proofErr w:type="spellStart"/>
+      <w:r>
+        <w:rPr>
+          <w:rFonts w:ascii="Roboto" w:eastAsia="Times New Roman" w:hAnsi="Roboto" w:cs="Times New Roman"/>
+          <w:color w:val="4472C4" w:themeColor="accent1"/>
+          <w:sz w:val="24"/>
+          <w:szCs w:val="24"/>
+        </w:rPr>
+        <w:t>widgetsnbextension</w:t>
+      </w:r>
+      <w:proofErr w:type="spellEnd"/>
+    </w:p>
+    <w:p>
+      <w:pPr>
+        <w:spacing w:after="120" w:line="240" w:lineRule="auto"/>
+        <w:ind w:left="2160"/>
+        <w:rPr>
+          <w:rFonts w:ascii="Roboto" w:eastAsia="Times New Roman" w:hAnsi="Roboto" w:cs="Times New Roman"/>
+          <w:color w:val="4472C4" w:themeColor="accent1"/>
+          <w:sz w:val="24"/>
+          <w:szCs w:val="24"/>
+        </w:rPr>
+      </w:pPr>
+      <w:r>
+        <w:rPr>
+          <w:rFonts w:ascii="Roboto" w:eastAsia="Times New Roman" w:hAnsi="Roboto" w:cs="Times New Roman"/>
+          <w:color w:val="4472C4" w:themeColor="accent1"/>
+          <w:sz w:val="24"/>
+          <w:szCs w:val="24"/>
+        </w:rPr>
+        <w:t xml:space="preserve">$ pip install </w:t>
+      </w:r>
+      <w:proofErr w:type="spellStart"/>
+      <w:r>
+        <w:rPr>
+          <w:rFonts w:ascii="Roboto" w:eastAsia="Times New Roman" w:hAnsi="Roboto" w:cs="Times New Roman"/>
+          <w:color w:val="4472C4" w:themeColor="accent1"/>
+          <w:sz w:val="24"/>
+          <w:szCs w:val="24"/>
+        </w:rPr>
+        <w:t>gmaps</w:t>
+      </w:r>
+      <w:proofErr w:type="spellEnd"/>
+    </w:p>
+    <w:p>
+      <w:pPr>
+        <w:spacing w:after="120" w:line="240" w:lineRule="auto"/>
+        <w:ind w:left="2160"/>
+        <w:rPr>
+          <w:rFonts w:ascii="Roboto" w:eastAsia="Times New Roman" w:hAnsi="Roboto" w:cs="Times New Roman"/>
+          <w:color w:val="4472C4" w:themeColor="accent1"/>
+          <w:sz w:val="24"/>
+          <w:szCs w:val="24"/>
+        </w:rPr>
+      </w:pPr>
+      <w:r>
+        <w:rPr>
+          <w:rFonts w:ascii="Roboto" w:eastAsia="Times New Roman" w:hAnsi="Roboto" w:cs="Times New Roman"/>
+          <w:color w:val="4472C4" w:themeColor="accent1"/>
+          <w:sz w:val="24"/>
+          <w:szCs w:val="24"/>
+        </w:rPr>
+        <w:t xml:space="preserve">$ </w:t>
+      </w:r>
+      <w:proofErr w:type="spellStart"/>
+      <w:r>
+        <w:rPr>
+          <w:rFonts w:ascii="Roboto" w:eastAsia="Times New Roman" w:hAnsi="Roboto" w:cs="Times New Roman"/>
+          <w:color w:val="4472C4" w:themeColor="accent1"/>
+          <w:sz w:val="24"/>
+          <w:szCs w:val="24"/>
+        </w:rPr>
+        <w:t>jupyter</w:t>
+      </w:r>
+      <w:proofErr w:type="spellEnd"/>
+      <w:r>
+        <w:rPr>
+          <w:rFonts w:ascii="Roboto" w:eastAsia="Times New Roman" w:hAnsi="Roboto" w:cs="Times New Roman"/>
+          <w:color w:val="4472C4" w:themeColor="accent1"/>
+          <w:sz w:val="24"/>
+          <w:szCs w:val="24"/>
+        </w:rPr>
+        <w:t xml:space="preserve"> </w:t>
+      </w:r>
+      <w:proofErr w:type="spellStart"/>
+      <w:r>
+        <w:rPr>
+          <w:rFonts w:ascii="Roboto" w:eastAsia="Times New Roman" w:hAnsi="Roboto" w:cs="Times New Roman"/>
+          <w:color w:val="4472C4" w:themeColor="accent1"/>
+          <w:sz w:val="24"/>
+          <w:szCs w:val="24"/>
+        </w:rPr>
+        <w:t>nbextension</w:t>
+      </w:r>
+      <w:proofErr w:type="spellEnd"/>
+      <w:r>
+        <w:rPr>
+          <w:rFonts w:ascii="Roboto" w:eastAsia="Times New Roman" w:hAnsi="Roboto" w:cs="Times New Roman"/>
+          <w:color w:val="4472C4" w:themeColor="accent1"/>
+          <w:sz w:val="24"/>
+          <w:szCs w:val="24"/>
+        </w:rPr>
+        <w:t xml:space="preserve"> enable --</w:t>
+      </w:r>
+      <w:proofErr w:type="spellStart"/>
+      <w:r>
+        <w:rPr>
+          <w:rFonts w:ascii="Roboto" w:eastAsia="Times New Roman" w:hAnsi="Roboto" w:cs="Times New Roman"/>
+          <w:color w:val="4472C4" w:themeColor="accent1"/>
+          <w:sz w:val="24"/>
+          <w:szCs w:val="24"/>
+        </w:rPr>
+        <w:t>py</w:t>
+      </w:r>
+      <w:proofErr w:type="spellEnd"/>
+      <w:r>
+        <w:rPr>
+          <w:rFonts w:ascii="Roboto" w:eastAsia="Times New Roman" w:hAnsi="Roboto" w:cs="Times New Roman"/>
+          <w:color w:val="4472C4" w:themeColor="accent1"/>
+          <w:sz w:val="24"/>
+          <w:szCs w:val="24"/>
+        </w:rPr>
+        <w:t xml:space="preserve"> --sys-prefix </w:t>
+      </w:r>
+      <w:proofErr w:type="spellStart"/>
+      <w:r>
+        <w:rPr>
+          <w:rFonts w:ascii="Roboto" w:eastAsia="Times New Roman" w:hAnsi="Roboto" w:cs="Times New Roman"/>
+          <w:color w:val="4472C4" w:themeColor="accent1"/>
+          <w:sz w:val="24"/>
+          <w:szCs w:val="24"/>
+        </w:rPr>
+        <w:t>gmaps</w:t>
+      </w:r>
+      <w:proofErr w:type="spellEnd"/>
+    </w:p>
+    <w:p>
+      <w:pPr>
+        <w:spacing w:after="120" w:line="240" w:lineRule="auto"/>
+        <w:ind w:left="2160"/>
+        <w:rPr>
+          <w:rFonts w:ascii="Roboto" w:eastAsia="Times New Roman" w:hAnsi="Roboto" w:cs="Times New Roman"/>
+          <w:color w:val="4472C4" w:themeColor="accent1"/>
+          <w:sz w:val="24"/>
+          <w:szCs w:val="24"/>
+        </w:rPr>
+      </w:pPr>
+    </w:p>
+    <w:p>
+      <w:pPr>
+        <w:spacing w:before="100" w:beforeAutospacing="1" w:after="100" w:afterAutospacing="1" w:line="360" w:lineRule="atLeast"/>
+        <w:ind w:left="1440"/>
+        <w:rPr>
+          <w:rFonts w:ascii="Roboto" w:eastAsia="Times New Roman" w:hAnsi="Roboto" w:cs="Times New Roman"/>
+          <w:color w:val="2B2B2B"/>
+          <w:sz w:val="30"/>
+          <w:szCs w:val="30"/>
+        </w:rPr>
+      </w:pPr>
+    </w:p>
+    <w:p>
+      <w:pPr>
+        <w:numPr>
+          <w:ilvl w:val="2"/>
+          <w:numId w:val="3"/>
+        </w:numPr>
+        <w:spacing w:before="100" w:beforeAutospacing="1" w:after="120" w:line="360" w:lineRule="atLeast"/>
+        <w:rPr>
+          <w:rFonts w:ascii="Roboto" w:eastAsia="Times New Roman" w:hAnsi="Roboto" w:cs="Times New Roman"/>
+          <w:color w:val="2B2B2B"/>
+          <w:sz w:val="30"/>
+          <w:szCs w:val="30"/>
+        </w:rPr>
+      </w:pPr>
+      <w:r>
+        <w:rPr>
+          <w:rFonts w:ascii="Roboto" w:eastAsia="Times New Roman" w:hAnsi="Roboto" w:cs="Times New Roman"/>
+          <w:color w:val="2B2B2B"/>
+          <w:sz w:val="30"/>
+          <w:szCs w:val="30"/>
+        </w:rPr>
+        <w:t>Latitude and temperature</w:t>
+      </w:r>
+    </w:p>
+    <w:p>
+      <w:pPr>
+        <w:numPr>
+          <w:ilvl w:val="2"/>
+          <w:numId w:val="3"/>
+        </w:numPr>
+        <w:spacing w:before="100" w:beforeAutospacing="1" w:after="120" w:line="360" w:lineRule="atLeast"/>
+        <w:rPr>
+          <w:rFonts w:ascii="Roboto" w:eastAsia="Times New Roman" w:hAnsi="Roboto" w:cs="Times New Roman"/>
+          <w:color w:val="2B2B2B"/>
+          <w:sz w:val="30"/>
+          <w:szCs w:val="30"/>
+        </w:rPr>
+      </w:pPr>
+      <w:r>
+        <w:rPr>
+          <w:rFonts w:ascii="Roboto" w:eastAsia="Times New Roman" w:hAnsi="Roboto" w:cs="Times New Roman"/>
+          <w:color w:val="2B2B2B"/>
+          <w:sz w:val="30"/>
+          <w:szCs w:val="30"/>
+        </w:rPr>
+        <w:t>Latitude and humidity</w:t>
+      </w:r>
+    </w:p>
+    <w:p>
+      <w:pPr>
+        <w:numPr>
+          <w:ilvl w:val="2"/>
+          <w:numId w:val="3"/>
+        </w:numPr>
+        <w:spacing w:before="100" w:beforeAutospacing="1" w:after="120" w:line="360" w:lineRule="atLeast"/>
+        <w:rPr>
+          <w:rFonts w:ascii="Roboto" w:eastAsia="Times New Roman" w:hAnsi="Roboto" w:cs="Times New Roman"/>
+          <w:color w:val="2B2B2B"/>
+          <w:sz w:val="30"/>
+          <w:szCs w:val="30"/>
+        </w:rPr>
+      </w:pPr>
+      <w:r>
+        <w:rPr>
+          <w:rFonts w:ascii="Roboto" w:eastAsia="Times New Roman" w:hAnsi="Roboto" w:cs="Times New Roman"/>
+          <w:color w:val="2B2B2B"/>
+          <w:sz w:val="30"/>
+          <w:szCs w:val="30"/>
+        </w:rPr>
+        <w:t>Latitude and cloudiness</w:t>
+      </w:r>
+    </w:p>
+    <w:p>
+      <w:pPr>
+        <w:numPr>
+          <w:ilvl w:val="2"/>
+          <w:numId w:val="3"/>
+        </w:numPr>
+        <w:spacing w:before="100" w:beforeAutospacing="1" w:after="100" w:afterAutospacing="1" w:line="360" w:lineRule="atLeast"/>
+        <w:rPr>
+          <w:rFonts w:ascii="Roboto" w:eastAsia="Times New Roman" w:hAnsi="Roboto" w:cs="Times New Roman"/>
+          <w:color w:val="2B2B2B"/>
+          <w:sz w:val="30"/>
+          <w:szCs w:val="30"/>
+        </w:rPr>
+      </w:pPr>
+      <w:r>
+        <w:rPr>
+          <w:rFonts w:ascii="Roboto" w:eastAsia="Times New Roman" w:hAnsi="Roboto" w:cs="Times New Roman"/>
+          <w:color w:val="2B2B2B"/>
+          <w:sz w:val="30"/>
+          <w:szCs w:val="30"/>
+        </w:rPr>
+        <w:t>Latitude and wind speed</w:t>
+      </w:r>
+    </w:p>
+    <w:p>
+      <w:pPr>
+        <w:numPr>
+          <w:ilvl w:val="0"/>
+          <w:numId w:val="3"/>
+        </w:numPr>
+        <w:spacing w:before="375" w:after="375" w:line="360" w:lineRule="atLeast"/>
+        <w:rPr>
+          <w:rFonts w:ascii="Roboto" w:eastAsia="Times New Roman" w:hAnsi="Roboto" w:cs="Times New Roman"/>
+          <w:color w:val="2B2B2B"/>
+          <w:sz w:val="30"/>
+          <w:szCs w:val="30"/>
+        </w:rPr>
+      </w:pPr>
+      <w:r>
+        <w:rPr>
+          <w:rFonts w:ascii="Roboto" w:eastAsia="Times New Roman" w:hAnsi="Roboto" w:cs="Times New Roman"/>
+          <w:b/>
+          <w:bCs/>
+          <w:color w:val="2B2B2B"/>
+          <w:sz w:val="30"/>
+          <w:szCs w:val="30"/>
+        </w:rPr>
+        <w:t>Visualize Travel Data</w:t>
+      </w:r>
+    </w:p>
+    <w:p>
+      <w:pPr>
+        <w:spacing w:before="375" w:after="375" w:line="360" w:lineRule="atLeast"/>
+        <w:ind w:left="720"/>
+        <w:rPr>
+          <w:rFonts w:ascii="Roboto" w:eastAsia="Times New Roman" w:hAnsi="Roboto" w:cs="Times New Roman"/>
+          <w:color w:val="2B2B2B"/>
+          <w:sz w:val="30"/>
+          <w:szCs w:val="30"/>
+        </w:rPr>
+      </w:pPr>
+      <w:r>
+        <w:rPr>
+          <w:rFonts w:ascii="Roboto" w:eastAsia="Times New Roman" w:hAnsi="Roboto" w:cs="Times New Roman"/>
+          <w:color w:val="2B2B2B"/>
+          <w:sz w:val="30"/>
+          <w:szCs w:val="30"/>
+        </w:rPr>
+        <w:t>Create a heatmap with pop-up markers that can display information on specific cities based on a customer's travel preferences. Complete these steps:</w:t>
+      </w:r>
+    </w:p>
+    <w:p>
+      <w:pPr>
+        <w:numPr>
+          <w:ilvl w:val="1"/>
+          <w:numId w:val="4"/>
+        </w:numPr>
+        <w:spacing w:before="100" w:beforeAutospacing="1" w:after="120" w:line="360" w:lineRule="atLeast"/>
+        <w:rPr>
+          <w:rFonts w:ascii="Roboto" w:eastAsia="Times New Roman" w:hAnsi="Roboto" w:cs="Times New Roman"/>
+          <w:color w:val="2B2B2B"/>
+          <w:sz w:val="30"/>
+          <w:szCs w:val="30"/>
+        </w:rPr>
+      </w:pPr>
+      <w:r>
+        <w:rPr>
+          <w:rFonts w:ascii="Roboto" w:eastAsia="Times New Roman" w:hAnsi="Roboto" w:cs="Times New Roman"/>
+          <w:color w:val="2B2B2B"/>
+          <w:sz w:val="30"/>
+          <w:szCs w:val="30"/>
+        </w:rPr>
+        <w:t xml:space="preserve">Filter the Pandas </w:t>
+      </w:r>
+      <w:proofErr w:type="spellStart"/>
+      <w:r>
+        <w:rPr>
+          <w:rFonts w:ascii="Roboto" w:eastAsia="Times New Roman" w:hAnsi="Roboto" w:cs="Times New Roman"/>
+          <w:color w:val="2B2B2B"/>
+          <w:sz w:val="30"/>
+          <w:szCs w:val="30"/>
+        </w:rPr>
+        <w:t>DataFrame</w:t>
+      </w:r>
+      <w:proofErr w:type="spellEnd"/>
+      <w:r>
+        <w:rPr>
+          <w:rFonts w:ascii="Roboto" w:eastAsia="Times New Roman" w:hAnsi="Roboto" w:cs="Times New Roman"/>
+          <w:color w:val="2B2B2B"/>
+          <w:sz w:val="30"/>
+          <w:szCs w:val="30"/>
+        </w:rPr>
+        <w:t xml:space="preserve"> based on user inputs for a minimum and maximum temperature.</w:t>
+      </w:r>
+    </w:p>
+    <w:p>
+      <w:pPr>
+        <w:numPr>
+          <w:ilvl w:val="1"/>
+          <w:numId w:val="4"/>
+        </w:numPr>
+        <w:spacing w:before="100" w:beforeAutospacing="1" w:after="120" w:line="360" w:lineRule="atLeast"/>
+        <w:rPr>
+          <w:rFonts w:ascii="Roboto" w:eastAsia="Times New Roman" w:hAnsi="Roboto" w:cs="Times New Roman"/>
+          <w:color w:val="2B2B2B"/>
+          <w:sz w:val="30"/>
+          <w:szCs w:val="30"/>
+        </w:rPr>
+      </w:pPr>
+      <w:r>
+        <w:rPr>
+          <w:rFonts w:ascii="Roboto" w:eastAsia="Times New Roman" w:hAnsi="Roboto" w:cs="Times New Roman"/>
+          <w:color w:val="2B2B2B"/>
+          <w:sz w:val="30"/>
+          <w:szCs w:val="30"/>
+        </w:rPr>
+        <w:t xml:space="preserve">Create a heatmap for the new </w:t>
+      </w:r>
+      <w:proofErr w:type="spellStart"/>
+      <w:r>
+        <w:rPr>
+          <w:rFonts w:ascii="Roboto" w:eastAsia="Times New Roman" w:hAnsi="Roboto" w:cs="Times New Roman"/>
+          <w:color w:val="2B2B2B"/>
+          <w:sz w:val="30"/>
+          <w:szCs w:val="30"/>
+        </w:rPr>
+        <w:t>DataFrame</w:t>
+      </w:r>
+      <w:proofErr w:type="spellEnd"/>
+      <w:r>
+        <w:rPr>
+          <w:rFonts w:ascii="Roboto" w:eastAsia="Times New Roman" w:hAnsi="Roboto" w:cs="Times New Roman"/>
+          <w:color w:val="2B2B2B"/>
+          <w:sz w:val="30"/>
+          <w:szCs w:val="30"/>
+        </w:rPr>
+        <w:t>.</w:t>
+      </w:r>
+    </w:p>
+    <w:p>
+      <w:pPr>
+        <w:numPr>
+          <w:ilvl w:val="1"/>
+          <w:numId w:val="4"/>
+        </w:numPr>
+        <w:spacing w:before="100" w:beforeAutospacing="1" w:after="120" w:line="360" w:lineRule="atLeast"/>
+        <w:rPr>
+          <w:rFonts w:ascii="Roboto" w:eastAsia="Times New Roman" w:hAnsi="Roboto" w:cs="Times New Roman"/>
+          <w:color w:val="2B2B2B"/>
+          <w:sz w:val="30"/>
+          <w:szCs w:val="30"/>
+        </w:rPr>
+      </w:pPr>
+      <w:r>
+        <w:rPr>
+          <w:rFonts w:ascii="Roboto" w:eastAsia="Times New Roman" w:hAnsi="Roboto" w:cs="Times New Roman"/>
+          <w:color w:val="2B2B2B"/>
+          <w:sz w:val="30"/>
+          <w:szCs w:val="30"/>
+        </w:rPr>
+        <w:t>Find a hotel from the cities' coordinates using Google's Maps and Places API, and Search Nearby feature.</w:t>
+      </w:r>
+    </w:p>
+    <w:p>
+      <w:pPr>
+        <w:numPr>
+          <w:ilvl w:val="1"/>
+          <w:numId w:val="4"/>
+        </w:numPr>
+        <w:spacing w:before="100" w:beforeAutospacing="1" w:after="120" w:line="360" w:lineRule="atLeast"/>
+        <w:rPr>
+          <w:rFonts w:ascii="Roboto" w:eastAsia="Times New Roman" w:hAnsi="Roboto" w:cs="Times New Roman"/>
+          <w:color w:val="2B2B2B"/>
+          <w:sz w:val="30"/>
+          <w:szCs w:val="30"/>
+        </w:rPr>
+      </w:pPr>
+      <w:r>
+        <w:rPr>
+          <w:rFonts w:ascii="Roboto" w:eastAsia="Times New Roman" w:hAnsi="Roboto" w:cs="Times New Roman"/>
+          <w:color w:val="2B2B2B"/>
+          <w:sz w:val="30"/>
+          <w:szCs w:val="30"/>
+        </w:rPr>
+        <w:t xml:space="preserve">Store the name of the first hotel in the </w:t>
+      </w:r>
+      <w:proofErr w:type="spellStart"/>
+      <w:r>
+        <w:rPr>
+          <w:rFonts w:ascii="Roboto" w:eastAsia="Times New Roman" w:hAnsi="Roboto" w:cs="Times New Roman"/>
+          <w:color w:val="2B2B2B"/>
+          <w:sz w:val="30"/>
+          <w:szCs w:val="30"/>
+        </w:rPr>
+        <w:t>DataFrame</w:t>
+      </w:r>
+      <w:proofErr w:type="spellEnd"/>
+      <w:r>
+        <w:rPr>
+          <w:rFonts w:ascii="Roboto" w:eastAsia="Times New Roman" w:hAnsi="Roboto" w:cs="Times New Roman"/>
+          <w:color w:val="2B2B2B"/>
+          <w:sz w:val="30"/>
+          <w:szCs w:val="30"/>
+        </w:rPr>
+        <w:t>.</w:t>
+      </w:r>
+    </w:p>
+    <w:p>
+      <w:pPr>
+        <w:numPr>
+          <w:ilvl w:val="1"/>
+          <w:numId w:val="4"/>
+        </w:numPr>
+        <w:spacing w:before="100" w:beforeAutospacing="1" w:after="100" w:afterAutospacing="1" w:line="360" w:lineRule="atLeast"/>
+        <w:rPr>
+          <w:rFonts w:ascii="Roboto" w:eastAsia="Times New Roman" w:hAnsi="Roboto" w:cs="Times New Roman"/>
+          <w:color w:val="2B2B2B"/>
+          <w:sz w:val="30"/>
+          <w:szCs w:val="30"/>
+        </w:rPr>
+      </w:pPr>
+      <w:r>
+        <w:rPr>
+          <w:rFonts w:ascii="Roboto" w:eastAsia="Times New Roman" w:hAnsi="Roboto" w:cs="Times New Roman"/>
+          <w:color w:val="2B2B2B"/>
+          <w:sz w:val="30"/>
+          <w:szCs w:val="30"/>
+        </w:rPr>
+        <w:t>Add pop-up markers to the heatmap that display information about the city, current maximum temperature, and a hotel in the city.</w:t>
+      </w:r>
+    </w:p>
+    <w:p>
+      <w:pPr>
+        <w:pStyle w:val="NormalWeb"/>
+        <w:spacing w:before="375" w:beforeAutospacing="0" w:after="375" w:afterAutospacing="0"/>
+        <w:rPr>
+          <w:rFonts w:ascii="Roboto" w:hAnsi="Roboto"/>
+          <w:color w:val="2B2B2B"/>
+          <w:sz w:val="30"/>
+          <w:szCs w:val="30"/>
+        </w:rPr>
+      </w:pPr>
+    </w:p>
     <w:p>
       <w:pPr>
         <w:pStyle w:val="NormalWeb"/>
@@ -227,7 +3969,6 @@
           <w:sz w:val="30"/>
           <w:szCs w:val="30"/>
         </w:rPr>
-        <w:lastRenderedPageBreak/>
         <w:t>One format we can use to parse data is </w:t>
       </w:r>
       <w:r>
@@ -660,6 +4401,276 @@
 <file path=word/numbering.xml><?xml version="1.0" encoding="utf-8"?>
 <w:numbering xmlns:wpc="http://schemas.microsoft.com/office/word/2010/wordprocessingCanvas" xmlns:cx="http://schemas.microsoft.com/office/drawing/2014/chartex" xmlns:cx1="http://schemas.microsoft.com/office/drawing/2015/9/8/chartex" xmlns:cx2="http://schemas.microsoft.com/office/drawing/2015/10/21/chartex" xmlns:cx3="http://schemas.microsoft.com/office/drawing/2016/5/9/chartex" xmlns:cx4="http://schemas.microsoft.com/office/drawing/2016/5/10/chartex" xmlns:cx5="http://schemas.microsoft.com/office/drawing/2016/5/11/chartex" xmlns:cx6="http://schemas.microsoft.com/office/drawing/2016/5/12/chartex" xmlns:cx7="http://schemas.microsoft.com/office/drawing/2016/5/13/chartex" xmlns:cx8="http://schemas.microsoft.com/office/drawing/2016/5/14/chartex" xmlns:mc="http://schemas.openxmlformats.org/markup-compatibility/2006" xmlns:aink="http://schemas.microsoft.com/office/drawing/2016/ink" xmlns:am3d="http://schemas.microsoft.com/office/drawing/2017/model3d" xmlns:o="urn:schemas-microsoft-com:office:office" xmlns:r="http://schemas.openxmlformats.org/officeDocument/2006/relationships" xmlns:m="http://schemas.openxmlformats.org/officeDocument/2006/math" xmlns:v="urn:schemas-microsoft-com:vml" xmlns:wp14="http://schemas.microsoft.com/office/word/2010/wordprocessingDrawing" xmlns:wp="http://schemas.openxmlformats.org/drawingml/2006/wordprocessingDrawing" xmlns:w10="urn:schemas-microsoft-com:office:word" xmlns:w="http://schemas.openxmlformats.org/wordprocessingml/2006/main" xmlns:w14="http://schemas.microsoft.com/office/word/2010/wordml" xmlns:w15="http://schemas.microsoft.com/office/word/2012/wordml" xmlns:w16cex="http://schemas.microsoft.com/office/word/2018/wordml/cex" xmlns:w16cid="http://schemas.microsoft.com/office/word/2016/wordml/cid" xmlns:w16="http://schemas.microsoft.com/office/word/2018/wordml" xmlns:w16sdtdh="http://schemas.microsoft.com/office/word/2020/wordml/sdtdatahash" xmlns:w16se="http://schemas.microsoft.com/office/word/2015/wordml/symex" xmlns:wpg="http://schemas.microsoft.com/office/word/2010/wordprocessingGroup" xmlns:wpi="http://schemas.microsoft.com/office/word/2010/wordprocessingInk" xmlns:wne="http://schemas.microsoft.com/office/word/2006/wordml" xmlns:wps="http://schemas.microsoft.com/office/word/2010/wordprocessingShape" mc:Ignorable="w14 w15 w16se w16cid w16 w16cex w16sdtdh wp14">
   <w:abstractNum w:abstractNumId="0" w15:restartNumberingAfterBreak="0">
+    <w:nsid w:val="17111517"/>
+    <w:multiLevelType w:val="multilevel"/>
+    <w:tmpl w:val="94A60C4E"/>
+    <w:lvl w:ilvl="0">
+      <w:start w:val="1"/>
+      <w:numFmt w:val="decimal"/>
+      <w:lvlText w:val="%1."/>
+      <w:lvlJc w:val="left"/>
+      <w:pPr>
+        <w:tabs>
+          <w:tab w:val="num" w:pos="720"/>
+        </w:tabs>
+        <w:ind w:left="720" w:hanging="360"/>
+      </w:pPr>
+    </w:lvl>
+    <w:lvl w:ilvl="1">
+      <w:start w:val="1"/>
+      <w:numFmt w:val="bullet"/>
+      <w:lvlText w:val="o"/>
+      <w:lvlJc w:val="left"/>
+      <w:pPr>
+        <w:tabs>
+          <w:tab w:val="num" w:pos="1440"/>
+        </w:tabs>
+        <w:ind w:left="1440" w:hanging="360"/>
+      </w:pPr>
+      <w:rPr>
+        <w:rFonts w:ascii="Courier New" w:hAnsi="Courier New" w:hint="default"/>
+        <w:sz w:val="20"/>
+      </w:rPr>
+    </w:lvl>
+    <w:lvl w:ilvl="2">
+      <w:start w:val="1"/>
+      <w:numFmt w:val="bullet"/>
+      <w:lvlText w:val=""/>
+      <w:lvlJc w:val="left"/>
+      <w:pPr>
+        <w:tabs>
+          <w:tab w:val="num" w:pos="2160"/>
+        </w:tabs>
+        <w:ind w:left="2160" w:hanging="360"/>
+      </w:pPr>
+      <w:rPr>
+        <w:rFonts w:ascii="Wingdings" w:hAnsi="Wingdings" w:hint="default"/>
+        <w:sz w:val="20"/>
+      </w:rPr>
+    </w:lvl>
+    <w:lvl w:ilvl="3" w:tentative="1">
+      <w:start w:val="1"/>
+      <w:numFmt w:val="decimal"/>
+      <w:lvlText w:val="%4."/>
+      <w:lvlJc w:val="left"/>
+      <w:pPr>
+        <w:tabs>
+          <w:tab w:val="num" w:pos="2880"/>
+        </w:tabs>
+        <w:ind w:left="2880" w:hanging="360"/>
+      </w:pPr>
+    </w:lvl>
+    <w:lvl w:ilvl="4" w:tentative="1">
+      <w:start w:val="1"/>
+      <w:numFmt w:val="decimal"/>
+      <w:lvlText w:val="%5."/>
+      <w:lvlJc w:val="left"/>
+      <w:pPr>
+        <w:tabs>
+          <w:tab w:val="num" w:pos="3600"/>
+        </w:tabs>
+        <w:ind w:left="3600" w:hanging="360"/>
+      </w:pPr>
+    </w:lvl>
+    <w:lvl w:ilvl="5" w:tentative="1">
+      <w:start w:val="1"/>
+      <w:numFmt w:val="decimal"/>
+      <w:lvlText w:val="%6."/>
+      <w:lvlJc w:val="left"/>
+      <w:pPr>
+        <w:tabs>
+          <w:tab w:val="num" w:pos="4320"/>
+        </w:tabs>
+        <w:ind w:left="4320" w:hanging="360"/>
+      </w:pPr>
+    </w:lvl>
+    <w:lvl w:ilvl="6" w:tentative="1">
+      <w:start w:val="1"/>
+      <w:numFmt w:val="decimal"/>
+      <w:lvlText w:val="%7."/>
+      <w:lvlJc w:val="left"/>
+      <w:pPr>
+        <w:tabs>
+          <w:tab w:val="num" w:pos="5040"/>
+        </w:tabs>
+        <w:ind w:left="5040" w:hanging="360"/>
+      </w:pPr>
+    </w:lvl>
+    <w:lvl w:ilvl="7" w:tentative="1">
+      <w:start w:val="1"/>
+      <w:numFmt w:val="decimal"/>
+      <w:lvlText w:val="%8."/>
+      <w:lvlJc w:val="left"/>
+      <w:pPr>
+        <w:tabs>
+          <w:tab w:val="num" w:pos="5760"/>
+        </w:tabs>
+        <w:ind w:left="5760" w:hanging="360"/>
+      </w:pPr>
+    </w:lvl>
+    <w:lvl w:ilvl="8" w:tentative="1">
+      <w:start w:val="1"/>
+      <w:numFmt w:val="decimal"/>
+      <w:lvlText w:val="%9."/>
+      <w:lvlJc w:val="left"/>
+      <w:pPr>
+        <w:tabs>
+          <w:tab w:val="num" w:pos="6480"/>
+        </w:tabs>
+        <w:ind w:left="6480" w:hanging="360"/>
+      </w:pPr>
+    </w:lvl>
+  </w:abstractNum>
+  <w:abstractNum w:abstractNumId="1" w15:restartNumberingAfterBreak="0">
+    <w:nsid w:val="531A5BC8"/>
+    <w:multiLevelType w:val="multilevel"/>
+    <w:tmpl w:val="A8FA2BE4"/>
+    <w:lvl w:ilvl="0">
+      <w:start w:val="1"/>
+      <w:numFmt w:val="bullet"/>
+      <w:lvlText w:val=""/>
+      <w:lvlJc w:val="left"/>
+      <w:pPr>
+        <w:tabs>
+          <w:tab w:val="num" w:pos="720"/>
+        </w:tabs>
+        <w:ind w:left="720" w:hanging="360"/>
+      </w:pPr>
+      <w:rPr>
+        <w:rFonts w:ascii="Symbol" w:hAnsi="Symbol" w:hint="default"/>
+        <w:sz w:val="20"/>
+      </w:rPr>
+    </w:lvl>
+    <w:lvl w:ilvl="1" w:tentative="1">
+      <w:start w:val="1"/>
+      <w:numFmt w:val="bullet"/>
+      <w:lvlText w:val="o"/>
+      <w:lvlJc w:val="left"/>
+      <w:pPr>
+        <w:tabs>
+          <w:tab w:val="num" w:pos="1440"/>
+        </w:tabs>
+        <w:ind w:left="1440" w:hanging="360"/>
+      </w:pPr>
+      <w:rPr>
+        <w:rFonts w:ascii="Courier New" w:hAnsi="Courier New" w:hint="default"/>
+        <w:sz w:val="20"/>
+      </w:rPr>
+    </w:lvl>
+    <w:lvl w:ilvl="2" w:tentative="1">
+      <w:start w:val="1"/>
+      <w:numFmt w:val="bullet"/>
+      <w:lvlText w:val=""/>
+      <w:lvlJc w:val="left"/>
+      <w:pPr>
+        <w:tabs>
+          <w:tab w:val="num" w:pos="2160"/>
+        </w:tabs>
+        <w:ind w:left="2160" w:hanging="360"/>
+      </w:pPr>
+      <w:rPr>
+        <w:rFonts w:ascii="Wingdings" w:hAnsi="Wingdings" w:hint="default"/>
+        <w:sz w:val="20"/>
+      </w:rPr>
+    </w:lvl>
+    <w:lvl w:ilvl="3" w:tentative="1">
+      <w:start w:val="1"/>
+      <w:numFmt w:val="bullet"/>
+      <w:lvlText w:val=""/>
+      <w:lvlJc w:val="left"/>
+      <w:pPr>
+        <w:tabs>
+          <w:tab w:val="num" w:pos="2880"/>
+        </w:tabs>
+        <w:ind w:left="2880" w:hanging="360"/>
+      </w:pPr>
+      <w:rPr>
+        <w:rFonts w:ascii="Wingdings" w:hAnsi="Wingdings" w:hint="default"/>
+        <w:sz w:val="20"/>
+      </w:rPr>
+    </w:lvl>
+    <w:lvl w:ilvl="4" w:tentative="1">
+      <w:start w:val="1"/>
+      <w:numFmt w:val="bullet"/>
+      <w:lvlText w:val=""/>
+      <w:lvlJc w:val="left"/>
+      <w:pPr>
+        <w:tabs>
+          <w:tab w:val="num" w:pos="3600"/>
+        </w:tabs>
+        <w:ind w:left="3600" w:hanging="360"/>
+      </w:pPr>
+      <w:rPr>
+        <w:rFonts w:ascii="Wingdings" w:hAnsi="Wingdings" w:hint="default"/>
+        <w:sz w:val="20"/>
+      </w:rPr>
+    </w:lvl>
+    <w:lvl w:ilvl="5" w:tentative="1">
+      <w:start w:val="1"/>
+      <w:numFmt w:val="bullet"/>
+      <w:lvlText w:val=""/>
+      <w:lvlJc w:val="left"/>
+      <w:pPr>
+        <w:tabs>
+          <w:tab w:val="num" w:pos="4320"/>
+        </w:tabs>
+        <w:ind w:left="4320" w:hanging="360"/>
+      </w:pPr>
+      <w:rPr>
+        <w:rFonts w:ascii="Wingdings" w:hAnsi="Wingdings" w:hint="default"/>
+        <w:sz w:val="20"/>
+      </w:rPr>
+    </w:lvl>
+    <w:lvl w:ilvl="6" w:tentative="1">
+      <w:start w:val="1"/>
+      <w:numFmt w:val="bullet"/>
+      <w:lvlText w:val=""/>
+      <w:lvlJc w:val="left"/>
+      <w:pPr>
+        <w:tabs>
+          <w:tab w:val="num" w:pos="5040"/>
+        </w:tabs>
+        <w:ind w:left="5040" w:hanging="360"/>
+      </w:pPr>
+      <w:rPr>
+        <w:rFonts w:ascii="Wingdings" w:hAnsi="Wingdings" w:hint="default"/>
+        <w:sz w:val="20"/>
+      </w:rPr>
+    </w:lvl>
+    <w:lvl w:ilvl="7" w:tentative="1">
+      <w:start w:val="1"/>
+      <w:numFmt w:val="bullet"/>
+      <w:lvlText w:val=""/>
+      <w:lvlJc w:val="left"/>
+      <w:pPr>
+        <w:tabs>
+          <w:tab w:val="num" w:pos="5760"/>
+        </w:tabs>
+        <w:ind w:left="5760" w:hanging="360"/>
+      </w:pPr>
+      <w:rPr>
+        <w:rFonts w:ascii="Wingdings" w:hAnsi="Wingdings" w:hint="default"/>
+        <w:sz w:val="20"/>
+      </w:rPr>
+    </w:lvl>
+    <w:lvl w:ilvl="8" w:tentative="1">
+      <w:start w:val="1"/>
+      <w:numFmt w:val="bullet"/>
+      <w:lvlText w:val=""/>
+      <w:lvlJc w:val="left"/>
+      <w:pPr>
+        <w:tabs>
+          <w:tab w:val="num" w:pos="6480"/>
+        </w:tabs>
+        <w:ind w:left="6480" w:hanging="360"/>
+      </w:pPr>
+      <w:rPr>
+        <w:rFonts w:ascii="Wingdings" w:hAnsi="Wingdings" w:hint="default"/>
+        <w:sz w:val="20"/>
+      </w:rPr>
+    </w:lvl>
+  </w:abstractNum>
+  <w:abstractNum w:abstractNumId="2" w15:restartNumberingAfterBreak="0">
     <w:nsid w:val="7238197C"/>
     <w:multiLevelType w:val="multilevel"/>
     <w:tmpl w:val="CF0815B2"/>
@@ -773,7 +4784,17 @@
     </w:lvl>
   </w:abstractNum>
   <w:num w:numId="1">
+    <w:abstractNumId w:val="2"/>
+  </w:num>
+  <w:num w:numId="2">
+    <w:abstractNumId w:val="1"/>
+  </w:num>
+  <w:num w:numId="3">
     <w:abstractNumId w:val="0"/>
+  </w:num>
+  <w:num w:numId="4">
+    <w:abstractNumId w:val="0"/>
+    <w:lvlOverride w:ilvl="0"/>
   </w:num>
 </w:numbering>
 </file>
@@ -1199,7 +5220,6 @@
   <w:style w:type="character" w:default="1" w:styleId="DefaultParagraphFont">
     <w:name w:val="Default Paragraph Font"/>
     <w:uiPriority w:val="1"/>
-    <w:semiHidden/>
     <w:unhideWhenUsed/>
   </w:style>
   <w:style w:type="table" w:default="1" w:styleId="TableNormal">
@@ -1276,6 +5296,79 @@
       <w:sz w:val="20"/>
       <w:szCs w:val="20"/>
     </w:rPr>
+  </w:style>
+  <w:style w:type="paragraph" w:styleId="NoSpacing">
+    <w:name w:val="No Spacing"/>
+    <w:uiPriority w:val="1"/>
+    <w:qFormat/>
+    <w:rsid w:val="00295DF9"/>
+    <w:pPr>
+      <w:spacing w:after="0" w:line="240" w:lineRule="auto"/>
+    </w:pPr>
+  </w:style>
+  <w:style w:type="paragraph" w:styleId="HTMLPreformatted">
+    <w:name w:val="HTML Preformatted"/>
+    <w:basedOn w:val="Normal"/>
+    <w:link w:val="HTMLPreformattedChar"/>
+    <w:uiPriority w:val="99"/>
+    <w:semiHidden/>
+    <w:unhideWhenUsed/>
+    <w:rsid w:val="000D4FF2"/>
+    <w:pPr>
+      <w:tabs>
+        <w:tab w:val="left" w:pos="916"/>
+        <w:tab w:val="left" w:pos="1832"/>
+        <w:tab w:val="left" w:pos="2748"/>
+        <w:tab w:val="left" w:pos="3664"/>
+        <w:tab w:val="left" w:pos="4580"/>
+        <w:tab w:val="left" w:pos="5496"/>
+        <w:tab w:val="left" w:pos="6412"/>
+        <w:tab w:val="left" w:pos="7328"/>
+        <w:tab w:val="left" w:pos="8244"/>
+        <w:tab w:val="left" w:pos="9160"/>
+        <w:tab w:val="left" w:pos="10076"/>
+        <w:tab w:val="left" w:pos="10992"/>
+        <w:tab w:val="left" w:pos="11908"/>
+        <w:tab w:val="left" w:pos="12824"/>
+        <w:tab w:val="left" w:pos="13740"/>
+        <w:tab w:val="left" w:pos="14656"/>
+      </w:tabs>
+      <w:spacing w:after="0" w:line="240" w:lineRule="auto"/>
+    </w:pPr>
+    <w:rPr>
+      <w:rFonts w:ascii="Courier New" w:eastAsia="Times New Roman" w:hAnsi="Courier New" w:cs="Courier New"/>
+      <w:sz w:val="20"/>
+      <w:szCs w:val="20"/>
+    </w:rPr>
+  </w:style>
+  <w:style w:type="character" w:customStyle="1" w:styleId="HTMLPreformattedChar">
+    <w:name w:val="HTML Preformatted Char"/>
+    <w:basedOn w:val="DefaultParagraphFont"/>
+    <w:link w:val="HTMLPreformatted"/>
+    <w:uiPriority w:val="99"/>
+    <w:semiHidden/>
+    <w:rsid w:val="000D4FF2"/>
+    <w:rPr>
+      <w:rFonts w:ascii="Courier New" w:eastAsia="Times New Roman" w:hAnsi="Courier New" w:cs="Courier New"/>
+      <w:sz w:val="20"/>
+      <w:szCs w:val="20"/>
+    </w:rPr>
+  </w:style>
+  <w:style w:type="character" w:customStyle="1" w:styleId="token">
+    <w:name w:val="token"/>
+    <w:basedOn w:val="DefaultParagraphFont"/>
+    <w:rsid w:val="000D4FF2"/>
+  </w:style>
+  <w:style w:type="paragraph" w:styleId="ListParagraph">
+    <w:name w:val="List Paragraph"/>
+    <w:basedOn w:val="Normal"/>
+    <w:uiPriority w:val="34"/>
+    <w:qFormat/>
+    <w:rsid w:val="000D4FF2"/>
+    <w:pPr>
+      <w:ind w:left="720"/>
+      <w:contextualSpacing/>
+    </w:pPr>
   </w:style>
 </w:styles>
 </file>

</xml_diff>